<commit_message>
Tests para las planillas
</commit_message>
<xml_diff>
--- a/Informe testing entrega 2.docx
+++ b/Informe testing entrega 2.docx
@@ -1,6 +1,6 @@
 
 <file path=word/document.xml><?xml version="1.0" encoding="utf-8"?>
-<w:document xmlns:wpc="http://schemas.microsoft.com/office/word/2010/wordprocessingCanvas" xmlns:mc="http://schemas.openxmlformats.org/markup-compatibility/2006" xmlns:o="urn:schemas-microsoft-com:office:office" xmlns:r="http://schemas.openxmlformats.org/officeDocument/2006/relationships" xmlns:m="http://schemas.openxmlformats.org/officeDocument/2006/math" xmlns:v="urn:schemas-microsoft-com:vml" xmlns:wp14="http://schemas.microsoft.com/office/word/2010/wordprocessingDrawing" xmlns:wp="http://schemas.openxmlformats.org/drawingml/2006/wordprocessingDrawing" xmlns:w10="urn:schemas-microsoft-com:office:word" xmlns:w="http://schemas.openxmlformats.org/wordprocessingml/2006/main" xmlns:w14="http://schemas.microsoft.com/office/word/2010/wordml" xmlns:wpg="http://schemas.microsoft.com/office/word/2010/wordprocessingGroup" xmlns:wpi="http://schemas.microsoft.com/office/word/2010/wordprocessingInk" xmlns:wne="http://schemas.microsoft.com/office/word/2006/wordml" xmlns:wps="http://schemas.microsoft.com/office/word/2010/wordprocessingShape" mc:Ignorable="w14 wp14">
+<w:document xmlns:wpc="http://schemas.microsoft.com/office/word/2010/wordprocessingCanvas" xmlns:mo="http://schemas.microsoft.com/office/mac/office/2008/main" xmlns:mc="http://schemas.openxmlformats.org/markup-compatibility/2006" xmlns:mv="urn:schemas-microsoft-com:mac:vml" xmlns:o="urn:schemas-microsoft-com:office:office" xmlns:r="http://schemas.openxmlformats.org/officeDocument/2006/relationships" xmlns:m="http://schemas.openxmlformats.org/officeDocument/2006/math" xmlns:v="urn:schemas-microsoft-com:vml" xmlns:wp14="http://schemas.microsoft.com/office/word/2010/wordprocessingDrawing" xmlns:wp="http://schemas.openxmlformats.org/drawingml/2006/wordprocessingDrawing" xmlns:w10="urn:schemas-microsoft-com:office:word" xmlns:w="http://schemas.openxmlformats.org/wordprocessingml/2006/main" xmlns:w14="http://schemas.microsoft.com/office/word/2010/wordml" xmlns:wpg="http://schemas.microsoft.com/office/word/2010/wordprocessingGroup" xmlns:wpi="http://schemas.microsoft.com/office/word/2010/wordprocessingInk" xmlns:wne="http://schemas.microsoft.com/office/word/2006/wordml" xmlns:wps="http://schemas.microsoft.com/office/word/2010/wordprocessingShape" mc:Ignorable="w14 wp14">
   <w:body>
     <w:p>
       <w:r>
@@ -15,25 +15,20 @@
     </w:p>
     <w:p>
       <w:pPr>
-        <w:pStyle w:val="Subtitle"/>
+        <w:pStyle w:val="Subttulo"/>
         <w:keepNext w:val="0"/>
         <w:keepLines w:val="0"/>
         <w:contextualSpacing w:val="0"/>
       </w:pPr>
       <w:bookmarkStart w:id="0" w:name="_5x0d5h95i329" w:colFirst="0" w:colLast="0"/>
       <w:bookmarkEnd w:id="0"/>
-      <w:proofErr w:type="spellStart"/>
-      <w:r>
-        <w:t>Entrega</w:t>
-      </w:r>
-      <w:proofErr w:type="spellEnd"/>
-      <w:r>
-        <w:t xml:space="preserve"> 1</w:t>
-      </w:r>
-    </w:p>
-    <w:p>
-      <w:pPr>
-        <w:pStyle w:val="Subtitle"/>
+      <w:r>
+        <w:t>Entrega 1</w:t>
+      </w:r>
+    </w:p>
+    <w:p>
+      <w:pPr>
+        <w:pStyle w:val="Subttulo"/>
         <w:keepNext w:val="0"/>
         <w:keepLines w:val="0"/>
         <w:contextualSpacing w:val="0"/>
@@ -41,15 +36,7 @@
       <w:bookmarkStart w:id="1" w:name="_af80tl7prv5v" w:colFirst="0" w:colLast="0"/>
       <w:bookmarkEnd w:id="1"/>
       <w:r>
-        <w:t xml:space="preserve">2do </w:t>
-      </w:r>
-      <w:proofErr w:type="spellStart"/>
-      <w:r>
-        <w:t>semestre</w:t>
-      </w:r>
-      <w:proofErr w:type="spellEnd"/>
-      <w:r>
-        <w:t xml:space="preserve"> 2016</w:t>
+        <w:t>2do semestre 2016</w:t>
       </w:r>
     </w:p>
     <w:p>
@@ -79,7 +66,7 @@
     </w:p>
     <w:p>
       <w:pPr>
-        <w:pStyle w:val="Title"/>
+        <w:pStyle w:val="Ttulo"/>
         <w:ind w:left="720"/>
         <w:contextualSpacing w:val="0"/>
         <w:jc w:val="center"/>
@@ -90,13 +77,8 @@
         <w:t>Testing</w:t>
       </w:r>
       <w:r>
-        <w:t xml:space="preserve"> </w:t>
-      </w:r>
-      <w:proofErr w:type="spellStart"/>
-      <w:r>
-        <w:t>FeedMe</w:t>
-      </w:r>
-      <w:proofErr w:type="spellEnd"/>
+        <w:t xml:space="preserve"> FeedMe</w:t>
+      </w:r>
     </w:p>
     <w:p/>
     <w:p/>
@@ -108,13 +90,8 @@
     <w:p/>
     <w:p/>
     <w:p>
-      <w:proofErr w:type="spellStart"/>
-      <w:r>
-        <w:t>Integrantes</w:t>
-      </w:r>
-      <w:proofErr w:type="spellEnd"/>
-      <w:r>
-        <w:t>:</w:t>
+      <w:r>
+        <w:t>Integrantes:</w:t>
       </w:r>
     </w:p>
     <w:p>
@@ -126,13 +103,8 @@
         <w:ind w:hanging="360"/>
         <w:contextualSpacing/>
       </w:pPr>
-      <w:proofErr w:type="spellStart"/>
-      <w:r>
-        <w:t>Nicolás</w:t>
-      </w:r>
-      <w:proofErr w:type="spellEnd"/>
-      <w:r>
-        <w:t xml:space="preserve"> Campos</w:t>
+      <w:r>
+        <w:t>Nicolás Campos</w:t>
       </w:r>
     </w:p>
     <w:p>
@@ -157,13 +129,8 @@
         <w:ind w:hanging="360"/>
         <w:contextualSpacing/>
       </w:pPr>
-      <w:proofErr w:type="spellStart"/>
-      <w:r>
-        <w:t>Agustín</w:t>
-      </w:r>
-      <w:proofErr w:type="spellEnd"/>
-      <w:r>
-        <w:t xml:space="preserve"> Gómez</w:t>
+      <w:r>
+        <w:t>Agustín Gómez</w:t>
       </w:r>
     </w:p>
     <w:p>
@@ -189,13 +156,8 @@
         <w:contextualSpacing/>
       </w:pPr>
       <w:r>
-        <w:t xml:space="preserve">Diego </w:t>
-      </w:r>
-      <w:proofErr w:type="spellStart"/>
-      <w:r>
-        <w:t>Steinsapir</w:t>
-      </w:r>
-      <w:proofErr w:type="spellEnd"/>
+        <w:t>Diego Steinsapir</w:t>
+      </w:r>
     </w:p>
     <w:p>
       <w:pPr>
@@ -230,17 +192,15 @@
       <w:sdtContent>
         <w:p>
           <w:pPr>
-            <w:pStyle w:val="TOCHeading"/>
+            <w:pStyle w:val="Encabezadodetabladecontenido"/>
           </w:pPr>
-          <w:proofErr w:type="spellStart"/>
           <w:r>
             <w:t>Índice</w:t>
           </w:r>
-          <w:proofErr w:type="spellEnd"/>
         </w:p>
         <w:p>
           <w:pPr>
-            <w:pStyle w:val="TOC1"/>
+            <w:pStyle w:val="TDC1"/>
             <w:tabs>
               <w:tab w:val="right" w:leader="dot" w:pos="9350"/>
             </w:tabs>
@@ -271,7 +231,7 @@
           <w:hyperlink w:anchor="_Toc462574897" w:history="1">
             <w:r>
               <w:rPr>
-                <w:rStyle w:val="Hyperlink"/>
+                <w:rStyle w:val="Hipervnculo"/>
                 <w:noProof/>
                 <w:color w:val="auto"/>
                 <w:lang w:val="es-CL"/>
@@ -337,7 +297,7 @@
         </w:p>
         <w:p>
           <w:pPr>
-            <w:pStyle w:val="TOC1"/>
+            <w:pStyle w:val="TDC1"/>
             <w:tabs>
               <w:tab w:val="right" w:leader="dot" w:pos="9350"/>
             </w:tabs>
@@ -350,7 +310,7 @@
           <w:hyperlink w:anchor="_Toc462574898" w:history="1">
             <w:r>
               <w:rPr>
-                <w:rStyle w:val="Hyperlink"/>
+                <w:rStyle w:val="Hipervnculo"/>
                 <w:noProof/>
                 <w:color w:val="auto"/>
                 <w:lang w:val="es-CL"/>
@@ -416,7 +376,7 @@
         </w:p>
         <w:p>
           <w:pPr>
-            <w:pStyle w:val="TOC2"/>
+            <w:pStyle w:val="TDC2"/>
             <w:tabs>
               <w:tab w:val="right" w:leader="dot" w:pos="9350"/>
             </w:tabs>
@@ -429,7 +389,7 @@
           <w:hyperlink w:anchor="_Toc462574899" w:history="1">
             <w:r>
               <w:rPr>
-                <w:rStyle w:val="Hyperlink"/>
+                <w:rStyle w:val="Hipervnculo"/>
                 <w:noProof/>
                 <w:color w:val="auto"/>
                 <w:lang w:val="es-CL"/>
@@ -495,7 +455,7 @@
         </w:p>
         <w:p>
           <w:pPr>
-            <w:pStyle w:val="TOC2"/>
+            <w:pStyle w:val="TDC2"/>
             <w:tabs>
               <w:tab w:val="right" w:leader="dot" w:pos="9350"/>
             </w:tabs>
@@ -508,7 +468,7 @@
           <w:hyperlink w:anchor="_Toc462574900" w:history="1">
             <w:r>
               <w:rPr>
-                <w:rStyle w:val="Hyperlink"/>
+                <w:rStyle w:val="Hipervnculo"/>
                 <w:noProof/>
                 <w:color w:val="auto"/>
                 <w:lang w:val="es-CL"/>
@@ -574,7 +534,7 @@
         </w:p>
         <w:p>
           <w:pPr>
-            <w:pStyle w:val="TOC2"/>
+            <w:pStyle w:val="TDC2"/>
             <w:tabs>
               <w:tab w:val="right" w:leader="dot" w:pos="9350"/>
             </w:tabs>
@@ -587,7 +547,7 @@
           <w:hyperlink w:anchor="_Toc462574901" w:history="1">
             <w:r>
               <w:rPr>
-                <w:rStyle w:val="Hyperlink"/>
+                <w:rStyle w:val="Hipervnculo"/>
                 <w:noProof/>
                 <w:color w:val="auto"/>
                 <w:lang w:val="es-CL"/>
@@ -653,7 +613,7 @@
         </w:p>
         <w:p>
           <w:pPr>
-            <w:pStyle w:val="TOC2"/>
+            <w:pStyle w:val="TDC2"/>
             <w:tabs>
               <w:tab w:val="right" w:leader="dot" w:pos="9350"/>
             </w:tabs>
@@ -666,7 +626,7 @@
           <w:hyperlink w:anchor="_Toc462574902" w:history="1">
             <w:r>
               <w:rPr>
-                <w:rStyle w:val="Hyperlink"/>
+                <w:rStyle w:val="Hipervnculo"/>
                 <w:noProof/>
                 <w:color w:val="auto"/>
                 <w:lang w:val="es-CL"/>
@@ -732,7 +692,7 @@
         </w:p>
         <w:p>
           <w:pPr>
-            <w:pStyle w:val="TOC2"/>
+            <w:pStyle w:val="TDC2"/>
             <w:tabs>
               <w:tab w:val="right" w:leader="dot" w:pos="9350"/>
             </w:tabs>
@@ -745,7 +705,7 @@
           <w:hyperlink w:anchor="_Toc462574903" w:history="1">
             <w:r>
               <w:rPr>
-                <w:rStyle w:val="Hyperlink"/>
+                <w:rStyle w:val="Hipervnculo"/>
                 <w:noProof/>
                 <w:color w:val="auto"/>
                 <w:lang w:val="es-CL"/>
@@ -811,7 +771,7 @@
         </w:p>
         <w:p>
           <w:pPr>
-            <w:pStyle w:val="TOC1"/>
+            <w:pStyle w:val="TDC1"/>
             <w:tabs>
               <w:tab w:val="right" w:leader="dot" w:pos="9350"/>
             </w:tabs>
@@ -824,7 +784,7 @@
           <w:hyperlink w:anchor="_Toc462574904" w:history="1">
             <w:r>
               <w:rPr>
-                <w:rStyle w:val="Hyperlink"/>
+                <w:rStyle w:val="Hipervnculo"/>
                 <w:noProof/>
                 <w:color w:val="auto"/>
                 <w:lang w:val="es-CL"/>
@@ -912,7 +872,7 @@
     </w:p>
     <w:p>
       <w:pPr>
-        <w:pStyle w:val="Heading1"/>
+        <w:pStyle w:val="Ttulo1"/>
         <w:rPr>
           <w:lang w:val="es-CL"/>
         </w:rPr>
@@ -1026,7 +986,7 @@
     </w:p>
     <w:p>
       <w:pPr>
-        <w:pStyle w:val="ListParagraph"/>
+        <w:pStyle w:val="Prrafodelista"/>
         <w:numPr>
           <w:ilvl w:val="0"/>
           <w:numId w:val="2"/>
@@ -1046,7 +1006,7 @@
     </w:p>
     <w:p>
       <w:pPr>
-        <w:pStyle w:val="ListParagraph"/>
+        <w:pStyle w:val="Prrafodelista"/>
         <w:numPr>
           <w:ilvl w:val="0"/>
           <w:numId w:val="2"/>
@@ -1066,7 +1026,7 @@
     </w:p>
     <w:p>
       <w:pPr>
-        <w:pStyle w:val="ListParagraph"/>
+        <w:pStyle w:val="Prrafodelista"/>
         <w:numPr>
           <w:ilvl w:val="0"/>
           <w:numId w:val="2"/>
@@ -1086,7 +1046,7 @@
     </w:p>
     <w:p>
       <w:pPr>
-        <w:pStyle w:val="ListParagraph"/>
+        <w:pStyle w:val="Prrafodelista"/>
         <w:numPr>
           <w:ilvl w:val="0"/>
           <w:numId w:val="2"/>
@@ -1106,7 +1066,7 @@
     </w:p>
     <w:p>
       <w:pPr>
-        <w:pStyle w:val="ListParagraph"/>
+        <w:pStyle w:val="Prrafodelista"/>
         <w:numPr>
           <w:ilvl w:val="0"/>
           <w:numId w:val="2"/>
@@ -1126,7 +1086,7 @@
     </w:p>
     <w:p>
       <w:pPr>
-        <w:pStyle w:val="ListParagraph"/>
+        <w:pStyle w:val="Prrafodelista"/>
         <w:numPr>
           <w:ilvl w:val="0"/>
           <w:numId w:val="2"/>
@@ -1146,7 +1106,7 @@
     </w:p>
     <w:p>
       <w:pPr>
-        <w:pStyle w:val="ListParagraph"/>
+        <w:pStyle w:val="Prrafodelista"/>
         <w:numPr>
           <w:ilvl w:val="0"/>
           <w:numId w:val="2"/>
@@ -1166,7 +1126,7 @@
     </w:p>
     <w:p>
       <w:pPr>
-        <w:pStyle w:val="ListParagraph"/>
+        <w:pStyle w:val="Prrafodelista"/>
         <w:numPr>
           <w:ilvl w:val="0"/>
           <w:numId w:val="2"/>
@@ -1216,7 +1176,7 @@
     </w:p>
     <w:p>
       <w:pPr>
-        <w:pStyle w:val="Heading1"/>
+        <w:pStyle w:val="Ttulo1"/>
         <w:rPr>
           <w:lang w:val="es-CL"/>
         </w:rPr>
@@ -1257,7 +1217,7 @@
     </w:p>
     <w:p>
       <w:pPr>
-        <w:pStyle w:val="Heading1"/>
+        <w:pStyle w:val="Ttulo1"/>
         <w:rPr>
           <w:lang w:val="es-CL"/>
         </w:rPr>
@@ -1339,7 +1299,7 @@
     </w:p>
     <w:p>
       <w:pPr>
-        <w:pStyle w:val="Heading2"/>
+        <w:pStyle w:val="Ttulo2"/>
         <w:rPr>
           <w:lang w:val="es-CL"/>
         </w:rPr>
@@ -1377,7 +1337,7 @@
     </w:p>
     <w:tbl>
       <w:tblPr>
-        <w:tblStyle w:val="MediumShading1-Accent1"/>
+        <w:tblStyle w:val="Sombreadomediano1-nfasis1"/>
         <w:tblW w:w="0" w:type="auto"/>
         <w:tblLook w:val="04A0" w:firstRow="1" w:lastRow="0" w:firstColumn="1" w:lastColumn="0" w:noHBand="0" w:noVBand="1"/>
       </w:tblPr>
@@ -1531,14 +1491,12 @@
                 <w:lang w:val="es-CL"/>
               </w:rPr>
             </w:pPr>
-            <w:proofErr w:type="spellStart"/>
             <w:r>
               <w:rPr>
                 <w:lang w:val="es-CL"/>
               </w:rPr>
               <w:t>String</w:t>
             </w:r>
-            <w:proofErr w:type="spellEnd"/>
             <w:r>
               <w:rPr>
                 <w:lang w:val="es-CL"/>
@@ -1560,7 +1518,6 @@
                 <w:lang w:val="es-CL"/>
               </w:rPr>
             </w:pPr>
-            <w:proofErr w:type="spellStart"/>
             <w:r>
               <w:rPr>
                 <w:b/>
@@ -1568,7 +1525,6 @@
               </w:rPr>
               <w:t>String</w:t>
             </w:r>
-            <w:proofErr w:type="spellEnd"/>
             <w:r>
               <w:rPr>
                 <w:b/>
@@ -1617,7 +1573,6 @@
                 <w:lang w:val="es-CL"/>
               </w:rPr>
             </w:pPr>
-            <w:proofErr w:type="spellStart"/>
             <w:r>
               <w:rPr>
                 <w:b/>
@@ -1625,7 +1580,6 @@
               </w:rPr>
               <w:t>String</w:t>
             </w:r>
-            <w:proofErr w:type="spellEnd"/>
             <w:r>
               <w:rPr>
                 <w:b/>
@@ -1648,7 +1602,6 @@
                 <w:lang w:val="es-CL"/>
               </w:rPr>
             </w:pPr>
-            <w:proofErr w:type="spellStart"/>
             <w:r>
               <w:rPr>
                 <w:b/>
@@ -1656,7 +1609,6 @@
               </w:rPr>
               <w:t>String</w:t>
             </w:r>
-            <w:proofErr w:type="spellEnd"/>
             <w:r>
               <w:rPr>
                 <w:b/>
@@ -1766,19 +1718,11 @@
                 <w:lang w:val="es-CL"/>
               </w:rPr>
             </w:pPr>
-            <w:proofErr w:type="spellStart"/>
-            <w:r>
-              <w:rPr>
-                <w:lang w:val="es-CL"/>
-              </w:rPr>
-              <w:t>String</w:t>
-            </w:r>
-            <w:proofErr w:type="spellEnd"/>
-            <w:r>
-              <w:rPr>
-                <w:lang w:val="es-CL"/>
-              </w:rPr>
-              <w:t xml:space="preserve"> </w:t>
+            <w:r>
+              <w:rPr>
+                <w:lang w:val="es-CL"/>
+              </w:rPr>
+              <w:t xml:space="preserve">String </w:t>
             </w:r>
             <w:r>
               <w:rPr>
@@ -1812,19 +1756,11 @@
                 <w:lang w:val="es-CL"/>
               </w:rPr>
             </w:pPr>
-            <w:proofErr w:type="spellStart"/>
-            <w:r>
-              <w:rPr>
-                <w:lang w:val="es-CL"/>
-              </w:rPr>
-              <w:t>String</w:t>
-            </w:r>
-            <w:proofErr w:type="spellEnd"/>
-            <w:r>
-              <w:rPr>
-                <w:lang w:val="es-CL"/>
-              </w:rPr>
-              <w:t xml:space="preserve"> inválido</w:t>
+            <w:r>
+              <w:rPr>
+                <w:lang w:val="es-CL"/>
+              </w:rPr>
+              <w:t>String inválido</w:t>
             </w:r>
           </w:p>
         </w:tc>
@@ -1907,19 +1843,11 @@
                 <w:lang w:val="es-CL"/>
               </w:rPr>
             </w:pPr>
-            <w:proofErr w:type="spellStart"/>
-            <w:r>
-              <w:rPr>
-                <w:lang w:val="es-CL"/>
-              </w:rPr>
-              <w:t>String</w:t>
-            </w:r>
-            <w:proofErr w:type="spellEnd"/>
-            <w:r>
-              <w:rPr>
-                <w:lang w:val="es-CL"/>
-              </w:rPr>
-              <w:t xml:space="preserve"> </w:t>
+            <w:r>
+              <w:rPr>
+                <w:lang w:val="es-CL"/>
+              </w:rPr>
+              <w:t xml:space="preserve">String </w:t>
             </w:r>
             <w:r>
               <w:rPr>
@@ -2154,7 +2082,7 @@
     </w:p>
     <w:p>
       <w:pPr>
-        <w:pStyle w:val="ListParagraph"/>
+        <w:pStyle w:val="Prrafodelista"/>
         <w:numPr>
           <w:ilvl w:val="0"/>
           <w:numId w:val="3"/>
@@ -2189,7 +2117,7 @@
     </w:p>
     <w:p>
       <w:pPr>
-        <w:pStyle w:val="ListParagraph"/>
+        <w:pStyle w:val="Prrafodelista"/>
         <w:numPr>
           <w:ilvl w:val="0"/>
           <w:numId w:val="3"/>
@@ -2231,7 +2159,7 @@
     </w:p>
     <w:p>
       <w:pPr>
-        <w:pStyle w:val="ListParagraph"/>
+        <w:pStyle w:val="Prrafodelista"/>
         <w:numPr>
           <w:ilvl w:val="0"/>
           <w:numId w:val="3"/>
@@ -2273,7 +2201,7 @@
     </w:p>
     <w:p>
       <w:pPr>
-        <w:pStyle w:val="ListParagraph"/>
+        <w:pStyle w:val="Prrafodelista"/>
         <w:numPr>
           <w:ilvl w:val="0"/>
           <w:numId w:val="3"/>
@@ -2315,7 +2243,7 @@
     </w:p>
     <w:p>
       <w:pPr>
-        <w:pStyle w:val="ListParagraph"/>
+        <w:pStyle w:val="Prrafodelista"/>
         <w:numPr>
           <w:ilvl w:val="0"/>
           <w:numId w:val="3"/>
@@ -2330,14 +2258,7 @@
           <w:color w:val="auto"/>
           <w:lang w:val="es-CL"/>
         </w:rPr>
-        <w:t>E-mail sin @</w:t>
-      </w:r>
-      <w:r>
-        <w:rPr>
-          <w:color w:val="auto"/>
-          <w:lang w:val="es-CL"/>
-        </w:rPr>
-        <w:t xml:space="preserve">: </w:t>
+        <w:t xml:space="preserve">E-mail sin @: </w:t>
       </w:r>
       <w:r>
         <w:rPr>
@@ -2357,7 +2278,7 @@
     </w:p>
     <w:p>
       <w:pPr>
-        <w:pStyle w:val="ListParagraph"/>
+        <w:pStyle w:val="Prrafodelista"/>
         <w:numPr>
           <w:ilvl w:val="0"/>
           <w:numId w:val="3"/>
@@ -2394,19 +2315,12 @@
           <w:color w:val="auto"/>
           <w:lang w:val="es-CL"/>
         </w:rPr>
-        <w:t xml:space="preserve"> </w:t>
-      </w:r>
-      <w:r>
-        <w:rPr>
-          <w:color w:val="auto"/>
-          <w:lang w:val="es-CL"/>
-        </w:rPr>
-        <w:t>fallado</w:t>
-      </w:r>
-    </w:p>
-    <w:p>
-      <w:pPr>
-        <w:pStyle w:val="ListParagraph"/>
+        <w:t xml:space="preserve"> fallado</w:t>
+      </w:r>
+    </w:p>
+    <w:p>
+      <w:pPr>
+        <w:pStyle w:val="Prrafodelista"/>
         <w:numPr>
           <w:ilvl w:val="0"/>
           <w:numId w:val="3"/>
@@ -2448,7 +2362,7 @@
     </w:p>
     <w:p>
       <w:pPr>
-        <w:pStyle w:val="ListParagraph"/>
+        <w:pStyle w:val="Prrafodelista"/>
         <w:numPr>
           <w:ilvl w:val="0"/>
           <w:numId w:val="3"/>
@@ -2485,19 +2399,12 @@
           <w:color w:val="auto"/>
           <w:lang w:val="es-CL"/>
         </w:rPr>
-        <w:t xml:space="preserve"> </w:t>
-      </w:r>
-      <w:r>
-        <w:rPr>
-          <w:color w:val="auto"/>
-          <w:lang w:val="es-CL"/>
-        </w:rPr>
-        <w:t>fallado</w:t>
-      </w:r>
-    </w:p>
-    <w:p>
-      <w:pPr>
-        <w:pStyle w:val="ListParagraph"/>
+        <w:t xml:space="preserve"> fallado</w:t>
+      </w:r>
+    </w:p>
+    <w:p>
+      <w:pPr>
+        <w:pStyle w:val="Prrafodelista"/>
         <w:numPr>
           <w:ilvl w:val="0"/>
           <w:numId w:val="3"/>
@@ -2546,7 +2453,7 @@
     </w:p>
     <w:p>
       <w:pPr>
-        <w:pStyle w:val="Heading2"/>
+        <w:pStyle w:val="Ttulo2"/>
         <w:rPr>
           <w:lang w:val="es-CL"/>
         </w:rPr>
@@ -2605,7 +2512,7 @@
     </w:p>
     <w:tbl>
       <w:tblPr>
-        <w:tblStyle w:val="MediumShading1-Accent1"/>
+        <w:tblStyle w:val="Sombreadomediano1-nfasis1"/>
         <w:tblW w:w="0" w:type="auto"/>
         <w:jc w:val="center"/>
         <w:tblInd w:w="-5589" w:type="dxa"/>
@@ -2704,14 +2611,7 @@
                 <w:b/>
                 <w:lang w:val="es-CL"/>
               </w:rPr>
-              <w:t>Correcta</w:t>
-            </w:r>
-            <w:r>
-              <w:rPr>
-                <w:b/>
-                <w:lang w:val="es-CL"/>
-              </w:rPr>
-              <w:t xml:space="preserve"> </w:t>
+              <w:t xml:space="preserve">Correcta </w:t>
             </w:r>
           </w:p>
         </w:tc>
@@ -2917,7 +2817,7 @@
     </w:p>
     <w:p>
       <w:pPr>
-        <w:pStyle w:val="ListParagraph"/>
+        <w:pStyle w:val="Prrafodelista"/>
         <w:numPr>
           <w:ilvl w:val="0"/>
           <w:numId w:val="4"/>
@@ -2937,7 +2837,7 @@
     </w:p>
     <w:p>
       <w:pPr>
-        <w:pStyle w:val="ListParagraph"/>
+        <w:pStyle w:val="Prrafodelista"/>
         <w:numPr>
           <w:ilvl w:val="0"/>
           <w:numId w:val="4"/>
@@ -2957,7 +2857,7 @@
     </w:p>
     <w:p>
       <w:pPr>
-        <w:pStyle w:val="ListParagraph"/>
+        <w:pStyle w:val="Prrafodelista"/>
         <w:numPr>
           <w:ilvl w:val="0"/>
           <w:numId w:val="4"/>
@@ -2977,7 +2877,7 @@
     </w:p>
     <w:p>
       <w:pPr>
-        <w:pStyle w:val="ListParagraph"/>
+        <w:pStyle w:val="Prrafodelista"/>
         <w:numPr>
           <w:ilvl w:val="0"/>
           <w:numId w:val="4"/>
@@ -2997,15 +2897,15 @@
     </w:p>
     <w:p>
       <w:pPr>
-        <w:pStyle w:val="ListParagraph"/>
-        <w:rPr>
-          <w:lang w:val="es-CL"/>
-        </w:rPr>
-      </w:pPr>
-    </w:p>
-    <w:p>
-      <w:pPr>
-        <w:pStyle w:val="Heading2"/>
+        <w:pStyle w:val="Prrafodelista"/>
+        <w:rPr>
+          <w:lang w:val="es-CL"/>
+        </w:rPr>
+      </w:pPr>
+    </w:p>
+    <w:p>
+      <w:pPr>
+        <w:pStyle w:val="Ttulo2"/>
         <w:rPr>
           <w:lang w:val="es-CL"/>
         </w:rPr>
@@ -3050,7 +2950,7 @@
     </w:p>
     <w:tbl>
       <w:tblPr>
-        <w:tblStyle w:val="MediumShading1-Accent1"/>
+        <w:tblStyle w:val="Sombreadomediano1-nfasis1"/>
         <w:tblW w:w="0" w:type="auto"/>
         <w:jc w:val="center"/>
         <w:tblLook w:val="04A0" w:firstRow="1" w:lastRow="0" w:firstColumn="1" w:lastColumn="0" w:noHBand="0" w:noVBand="1"/>
@@ -3164,14 +3064,12 @@
                 <w:lang w:val="es-CL"/>
               </w:rPr>
             </w:pPr>
-            <w:proofErr w:type="spellStart"/>
             <w:r>
               <w:rPr>
                 <w:lang w:val="es-CL"/>
               </w:rPr>
               <w:t>String</w:t>
             </w:r>
-            <w:proofErr w:type="spellEnd"/>
             <w:r>
               <w:rPr>
                 <w:lang w:val="es-CL"/>
@@ -3193,7 +3091,6 @@
                 <w:lang w:val="es-CL"/>
               </w:rPr>
             </w:pPr>
-            <w:proofErr w:type="spellStart"/>
             <w:r>
               <w:rPr>
                 <w:b/>
@@ -3201,7 +3098,6 @@
               </w:rPr>
               <w:t>String</w:t>
             </w:r>
-            <w:proofErr w:type="spellEnd"/>
             <w:r>
               <w:rPr>
                 <w:b/>
@@ -3244,7 +3140,6 @@
                 <w:lang w:val="es-CL"/>
               </w:rPr>
             </w:pPr>
-            <w:proofErr w:type="spellStart"/>
             <w:r>
               <w:rPr>
                 <w:b/>
@@ -3252,7 +3147,6 @@
               </w:rPr>
               <w:t>String</w:t>
             </w:r>
-            <w:proofErr w:type="spellEnd"/>
             <w:r>
               <w:rPr>
                 <w:b/>
@@ -3341,19 +3235,11 @@
                 <w:lang w:val="es-CL"/>
               </w:rPr>
             </w:pPr>
-            <w:proofErr w:type="spellStart"/>
-            <w:r>
-              <w:rPr>
-                <w:lang w:val="es-CL"/>
-              </w:rPr>
-              <w:t>String</w:t>
-            </w:r>
-            <w:proofErr w:type="spellEnd"/>
-            <w:r>
-              <w:rPr>
-                <w:lang w:val="es-CL"/>
-              </w:rPr>
-              <w:t xml:space="preserve"> sin @</w:t>
+            <w:r>
+              <w:rPr>
+                <w:lang w:val="es-CL"/>
+              </w:rPr>
+              <w:t>String sin @</w:t>
             </w:r>
           </w:p>
         </w:tc>
@@ -3417,19 +3303,11 @@
                 <w:lang w:val="es-CL"/>
               </w:rPr>
             </w:pPr>
-            <w:proofErr w:type="spellStart"/>
-            <w:r>
-              <w:rPr>
-                <w:lang w:val="es-CL"/>
-              </w:rPr>
-              <w:t>String</w:t>
-            </w:r>
-            <w:proofErr w:type="spellEnd"/>
-            <w:r>
-              <w:rPr>
-                <w:lang w:val="es-CL"/>
-              </w:rPr>
-              <w:t xml:space="preserve"> sin punto</w:t>
+            <w:r>
+              <w:rPr>
+                <w:lang w:val="es-CL"/>
+              </w:rPr>
+              <w:t>String sin punto</w:t>
             </w:r>
           </w:p>
         </w:tc>
@@ -3542,41 +3420,33 @@
           <w:color w:val="000000" w:themeColor="text1"/>
           <w:lang w:val="es-ES"/>
         </w:rPr>
-        <w:t xml:space="preserve">el dominio de entrada para </w:t>
+        <w:t>el dominio de entrada para editar usuarios.</w:t>
+      </w:r>
+    </w:p>
+    <w:p>
+      <w:pPr>
+        <w:rPr>
+          <w:color w:val="auto"/>
+          <w:lang w:val="es-CL"/>
+        </w:rPr>
+      </w:pPr>
+      <w:r>
+        <w:rPr>
+          <w:color w:val="auto"/>
+          <w:lang w:val="es-CL"/>
+        </w:rPr>
+        <w:t>Se realizaron 7</w:t>
+      </w:r>
+      <w:r>
+        <w:rPr>
+          <w:color w:val="auto"/>
+          <w:lang w:val="es-CL"/>
+        </w:rPr>
+        <w:t xml:space="preserve"> </w:t>
       </w:r>
       <w:r>
         <w:rPr>
           <w:i/>
-          <w:color w:val="000000" w:themeColor="text1"/>
-          <w:lang w:val="es-ES"/>
-        </w:rPr>
-        <w:t>editar usuarios.</w:t>
-      </w:r>
-    </w:p>
-    <w:p>
-      <w:pPr>
-        <w:rPr>
-          <w:color w:val="auto"/>
-          <w:lang w:val="es-CL"/>
-        </w:rPr>
-      </w:pPr>
-      <w:r>
-        <w:rPr>
-          <w:color w:val="auto"/>
-          <w:lang w:val="es-CL"/>
-        </w:rPr>
-        <w:t>Se realizaron 7</w:t>
-      </w:r>
-      <w:r>
-        <w:rPr>
-          <w:color w:val="auto"/>
-          <w:lang w:val="es-CL"/>
-        </w:rPr>
-        <w:t xml:space="preserve"> </w:t>
-      </w:r>
-      <w:r>
-        <w:rPr>
-          <w:i/>
           <w:color w:val="auto"/>
           <w:lang w:val="es-CL"/>
         </w:rPr>
@@ -3606,7 +3476,7 @@
     </w:p>
     <w:p>
       <w:pPr>
-        <w:pStyle w:val="ListParagraph"/>
+        <w:pStyle w:val="Prrafodelista"/>
         <w:numPr>
           <w:ilvl w:val="0"/>
           <w:numId w:val="6"/>
@@ -3645,12 +3515,10 @@
         </w:rPr>
         <w:t>pasado.</w:t>
       </w:r>
-      <w:bookmarkStart w:id="8" w:name="_GoBack"/>
-      <w:bookmarkEnd w:id="8"/>
-    </w:p>
-    <w:p>
-      <w:pPr>
-        <w:pStyle w:val="ListParagraph"/>
+    </w:p>
+    <w:p>
+      <w:pPr>
+        <w:pStyle w:val="Prrafodelista"/>
         <w:numPr>
           <w:ilvl w:val="0"/>
           <w:numId w:val="6"/>
@@ -3699,7 +3567,7 @@
     </w:p>
     <w:p>
       <w:pPr>
-        <w:pStyle w:val="ListParagraph"/>
+        <w:pStyle w:val="Prrafodelista"/>
         <w:numPr>
           <w:ilvl w:val="0"/>
           <w:numId w:val="6"/>
@@ -3714,21 +3582,7 @@
           <w:color w:val="auto"/>
           <w:lang w:val="es-CL"/>
         </w:rPr>
-        <w:t xml:space="preserve">Editar a </w:t>
-      </w:r>
-      <w:r>
-        <w:rPr>
-          <w:color w:val="auto"/>
-          <w:lang w:val="es-CL"/>
-        </w:rPr>
-        <w:t>apellido</w:t>
-      </w:r>
-      <w:r>
-        <w:rPr>
-          <w:color w:val="auto"/>
-          <w:lang w:val="es-CL"/>
-        </w:rPr>
-        <w:t xml:space="preserve"> vacío</w:t>
+        <w:t>Editar a apellido vacío</w:t>
       </w:r>
       <w:r>
         <w:rPr>
@@ -3762,7 +3616,7 @@
     </w:p>
     <w:p>
       <w:pPr>
-        <w:pStyle w:val="ListParagraph"/>
+        <w:pStyle w:val="Prrafodelista"/>
         <w:numPr>
           <w:ilvl w:val="0"/>
           <w:numId w:val="6"/>
@@ -3777,21 +3631,7 @@
           <w:color w:val="auto"/>
           <w:lang w:val="es-CL"/>
         </w:rPr>
-        <w:t xml:space="preserve">Editar a </w:t>
-      </w:r>
-      <w:r>
-        <w:rPr>
-          <w:color w:val="auto"/>
-          <w:lang w:val="es-CL"/>
-        </w:rPr>
-        <w:t>colegio</w:t>
-      </w:r>
-      <w:r>
-        <w:rPr>
-          <w:color w:val="auto"/>
-          <w:lang w:val="es-CL"/>
-        </w:rPr>
-        <w:t xml:space="preserve"> vacío</w:t>
+        <w:t>Editar a colegio vacío</w:t>
       </w:r>
       <w:r>
         <w:rPr>
@@ -3825,7 +3665,7 @@
     </w:p>
     <w:p>
       <w:pPr>
-        <w:pStyle w:val="ListParagraph"/>
+        <w:pStyle w:val="Prrafodelista"/>
         <w:numPr>
           <w:ilvl w:val="0"/>
           <w:numId w:val="6"/>
@@ -3840,28 +3680,7 @@
           <w:color w:val="auto"/>
           <w:lang w:val="es-CL"/>
         </w:rPr>
-        <w:t xml:space="preserve">Editar a </w:t>
-      </w:r>
-      <w:r>
-        <w:rPr>
-          <w:color w:val="auto"/>
-          <w:lang w:val="es-CL"/>
-        </w:rPr>
-        <w:t>e-mail</w:t>
-      </w:r>
-      <w:r>
-        <w:rPr>
-          <w:color w:val="auto"/>
-          <w:lang w:val="es-CL"/>
-        </w:rPr>
-        <w:t xml:space="preserve"> </w:t>
-      </w:r>
-      <w:r>
-        <w:rPr>
-          <w:color w:val="auto"/>
-          <w:lang w:val="es-CL"/>
-        </w:rPr>
-        <w:t>sin @</w:t>
+        <w:t>Editar a e-mail sin @</w:t>
       </w:r>
       <w:r>
         <w:rPr>
@@ -3895,7 +3714,7 @@
     </w:p>
     <w:p>
       <w:pPr>
-        <w:pStyle w:val="ListParagraph"/>
+        <w:pStyle w:val="Prrafodelista"/>
         <w:numPr>
           <w:ilvl w:val="0"/>
           <w:numId w:val="6"/>
@@ -3910,14 +3729,7 @@
           <w:color w:val="auto"/>
           <w:lang w:val="es-CL"/>
         </w:rPr>
-        <w:t xml:space="preserve">Editar a e-mail </w:t>
-      </w:r>
-      <w:r>
-        <w:rPr>
-          <w:color w:val="auto"/>
-          <w:lang w:val="es-CL"/>
-        </w:rPr>
-        <w:t>sin punto</w:t>
+        <w:t>Editar a e-mail sin punto</w:t>
       </w:r>
       <w:r>
         <w:rPr>
@@ -3951,7 +3763,7 @@
     </w:p>
     <w:p>
       <w:pPr>
-        <w:pStyle w:val="ListParagraph"/>
+        <w:pStyle w:val="Prrafodelista"/>
         <w:numPr>
           <w:ilvl w:val="0"/>
           <w:numId w:val="6"/>
@@ -4005,12 +3817,12 @@
     </w:p>
     <w:p>
       <w:pPr>
-        <w:pStyle w:val="Heading2"/>
-        <w:rPr>
-          <w:lang w:val="es-CL"/>
-        </w:rPr>
-      </w:pPr>
-      <w:bookmarkStart w:id="9" w:name="_Toc462574902"/>
+        <w:pStyle w:val="Ttulo2"/>
+        <w:rPr>
+          <w:lang w:val="es-CL"/>
+        </w:rPr>
+      </w:pPr>
+      <w:bookmarkStart w:id="8" w:name="_Toc462574902"/>
       <w:r>
         <w:rPr>
           <w:lang w:val="es-CL"/>
@@ -4018,7 +3830,7 @@
         <w:lastRenderedPageBreak/>
         <w:t>Cursos</w:t>
       </w:r>
-      <w:bookmarkEnd w:id="9"/>
+      <w:bookmarkEnd w:id="8"/>
     </w:p>
     <w:p>
       <w:pPr>
@@ -4059,7 +3871,7 @@
     </w:p>
     <w:p>
       <w:pPr>
-        <w:pStyle w:val="ListParagraph"/>
+        <w:pStyle w:val="Prrafodelista"/>
         <w:numPr>
           <w:ilvl w:val="0"/>
           <w:numId w:val="7"/>
@@ -4079,7 +3891,7 @@
     </w:p>
     <w:p>
       <w:pPr>
-        <w:pStyle w:val="ListParagraph"/>
+        <w:pStyle w:val="Prrafodelista"/>
         <w:numPr>
           <w:ilvl w:val="0"/>
           <w:numId w:val="7"/>
@@ -4099,7 +3911,7 @@
     </w:p>
     <w:p>
       <w:pPr>
-        <w:pStyle w:val="ListParagraph"/>
+        <w:pStyle w:val="Prrafodelista"/>
         <w:numPr>
           <w:ilvl w:val="0"/>
           <w:numId w:val="7"/>
@@ -4119,7 +3931,7 @@
     </w:p>
     <w:p>
       <w:pPr>
-        <w:pStyle w:val="ListParagraph"/>
+        <w:pStyle w:val="Prrafodelista"/>
         <w:numPr>
           <w:ilvl w:val="0"/>
           <w:numId w:val="7"/>
@@ -4139,7 +3951,7 @@
     </w:p>
     <w:p>
       <w:pPr>
-        <w:pStyle w:val="ListParagraph"/>
+        <w:pStyle w:val="Prrafodelista"/>
         <w:numPr>
           <w:ilvl w:val="0"/>
           <w:numId w:val="7"/>
@@ -4159,7 +3971,7 @@
     </w:p>
     <w:p>
       <w:pPr>
-        <w:pStyle w:val="ListParagraph"/>
+        <w:pStyle w:val="Prrafodelista"/>
         <w:numPr>
           <w:ilvl w:val="0"/>
           <w:numId w:val="7"/>
@@ -4179,7 +3991,7 @@
     </w:p>
     <w:p>
       <w:pPr>
-        <w:pStyle w:val="ListParagraph"/>
+        <w:pStyle w:val="Prrafodelista"/>
         <w:numPr>
           <w:ilvl w:val="0"/>
           <w:numId w:val="7"/>
@@ -4199,38 +4011,118 @@
     </w:p>
     <w:p>
       <w:pPr>
-        <w:pStyle w:val="ListParagraph"/>
-        <w:rPr>
-          <w:lang w:val="es-CL"/>
-        </w:rPr>
-      </w:pPr>
-    </w:p>
-    <w:p>
-      <w:pPr>
-        <w:pStyle w:val="Heading2"/>
-        <w:rPr>
-          <w:lang w:val="es-CL"/>
-        </w:rPr>
-      </w:pPr>
-      <w:bookmarkStart w:id="10" w:name="_Toc462574903"/>
-      <w:r>
-        <w:rPr>
-          <w:lang w:val="es-CL"/>
+        <w:pStyle w:val="Prrafodelista"/>
+        <w:rPr>
+          <w:lang w:val="es-ES_tradnl"/>
+        </w:rPr>
+      </w:pPr>
+    </w:p>
+    <w:p>
+      <w:pPr>
+        <w:pStyle w:val="Ttulo2"/>
+        <w:rPr>
+          <w:lang w:val="es-ES_tradnl"/>
+        </w:rPr>
+      </w:pPr>
+      <w:bookmarkStart w:id="9" w:name="_Toc462574903"/>
+      <w:r>
+        <w:rPr>
+          <w:lang w:val="es-ES_tradnl"/>
         </w:rPr>
         <w:t>Planillas</w:t>
       </w:r>
-      <w:bookmarkEnd w:id="10"/>
-    </w:p>
-    <w:p>
-      <w:pPr>
-        <w:rPr>
-          <w:lang w:val="es-CL"/>
-        </w:rPr>
-      </w:pPr>
-      <w:r>
-        <w:rPr>
-          <w:color w:val="auto"/>
-          <w:lang w:val="es-CL"/>
+      <w:bookmarkEnd w:id="9"/>
+    </w:p>
+    <w:p>
+      <w:pPr>
+        <w:rPr>
+          <w:lang w:val="es-ES_tradnl"/>
+        </w:rPr>
+      </w:pPr>
+      <w:r>
+        <w:rPr>
+          <w:lang w:val="es-ES_tradnl"/>
+        </w:rPr>
+        <w:t xml:space="preserve">Para planillas se hizo cobertura de aristas. Para lograr esto </w:t>
+      </w:r>
+      <w:r>
+        <w:rPr>
+          <w:lang w:val="es-ES_tradnl"/>
+        </w:rPr>
+        <w:t>se generó el siguiente diagrama:</w:t>
+      </w:r>
+    </w:p>
+    <w:p>
+      <w:pPr>
+        <w:rPr>
+          <w:lang w:val="es-ES_tradnl"/>
+        </w:rPr>
+      </w:pPr>
+      <w:r>
+        <w:rPr>
+          <w:noProof/>
+          <w:lang w:val="es-ES" w:eastAsia="es-ES"/>
+        </w:rPr>
+        <w:drawing>
+          <wp:inline distT="0" distB="0" distL="0" distR="0" wp14:anchorId="28CA558F" wp14:editId="24E945F0">
+            <wp:extent cx="5943600" cy="4796155"/>
+            <wp:effectExtent l="0" t="0" r="0" b="4445"/>
+            <wp:docPr id="1" name="Imagen 1"/>
+            <wp:cNvGraphicFramePr>
+              <a:graphicFrameLocks xmlns:a="http://schemas.openxmlformats.org/drawingml/2006/main" noChangeAspect="1"/>
+            </wp:cNvGraphicFramePr>
+            <a:graphic xmlns:a="http://schemas.openxmlformats.org/drawingml/2006/main">
+              <a:graphicData uri="http://schemas.openxmlformats.org/drawingml/2006/picture">
+                <pic:pic xmlns:pic="http://schemas.openxmlformats.org/drawingml/2006/picture">
+                  <pic:nvPicPr>
+                    <pic:cNvPr id="0" name="Forms.png"/>
+                    <pic:cNvPicPr/>
+                  </pic:nvPicPr>
+                  <pic:blipFill>
+                    <a:blip r:embed="rId9">
+                      <a:extLst>
+                        <a:ext uri="{28A0092B-C50C-407E-A947-70E740481C1C}">
+                          <a14:useLocalDpi xmlns:a14="http://schemas.microsoft.com/office/drawing/2010/main" val="0"/>
+                        </a:ext>
+                      </a:extLst>
+                    </a:blip>
+                    <a:stretch>
+                      <a:fillRect/>
+                    </a:stretch>
+                  </pic:blipFill>
+                  <pic:spPr>
+                    <a:xfrm>
+                      <a:off x="0" y="0"/>
+                      <a:ext cx="5943600" cy="4796155"/>
+                    </a:xfrm>
+                    <a:prstGeom prst="rect">
+                      <a:avLst/>
+                    </a:prstGeom>
+                  </pic:spPr>
+                </pic:pic>
+              </a:graphicData>
+            </a:graphic>
+          </wp:inline>
+        </w:drawing>
+      </w:r>
+    </w:p>
+    <w:p>
+      <w:pPr>
+        <w:rPr>
+          <w:lang w:val="es-ES_tradnl"/>
+        </w:rPr>
+      </w:pPr>
+    </w:p>
+    <w:p>
+      <w:pPr>
+        <w:rPr>
+          <w:lang w:val="es-ES_tradnl"/>
+        </w:rPr>
+      </w:pPr>
+      <w:r>
+        <w:rPr>
+          <w:color w:val="auto"/>
+          <w:lang w:val="es-ES_tradnl"/>
         </w:rPr>
         <w:t xml:space="preserve">Se realizaron 10 </w:t>
       </w:r>
@@ -4238,27 +4130,27 @@
         <w:rPr>
           <w:i/>
           <w:color w:val="auto"/>
-          <w:lang w:val="es-CL"/>
+          <w:lang w:val="es-ES_tradnl"/>
         </w:rPr>
         <w:t xml:space="preserve">tests </w:t>
       </w:r>
       <w:r>
         <w:rPr>
           <w:color w:val="auto"/>
-          <w:lang w:val="es-CL"/>
+          <w:lang w:val="es-ES_tradnl"/>
         </w:rPr>
         <w:t>y se pasaron todos</w:t>
       </w:r>
       <w:r>
         <w:rPr>
-          <w:lang w:val="es-CL"/>
+          <w:lang w:val="es-ES_tradnl"/>
         </w:rPr>
         <w:t>.</w:t>
       </w:r>
     </w:p>
     <w:p>
       <w:pPr>
-        <w:pStyle w:val="ListParagraph"/>
+        <w:pStyle w:val="Prrafodelista"/>
         <w:numPr>
           <w:ilvl w:val="0"/>
           <w:numId w:val="5"/>
@@ -4273,12 +4165,12 @@
           <w:color w:val="auto"/>
           <w:lang w:val="es-CL"/>
         </w:rPr>
-        <w:t>Permitir que una planilla tenga más de un tipo de pregunta.</w:t>
-      </w:r>
-    </w:p>
-    <w:p>
-      <w:pPr>
-        <w:pStyle w:val="ListParagraph"/>
+        <w:t>Crear una planilla con todos los tipos de preguntas.</w:t>
+      </w:r>
+    </w:p>
+    <w:p>
+      <w:pPr>
+        <w:pStyle w:val="Prrafodelista"/>
         <w:numPr>
           <w:ilvl w:val="0"/>
           <w:numId w:val="5"/>
@@ -4293,12 +4185,12 @@
           <w:color w:val="auto"/>
           <w:lang w:val="es-CL"/>
         </w:rPr>
-        <w:t>No poder crear planillas sin nombre.</w:t>
-      </w:r>
-    </w:p>
-    <w:p>
-      <w:pPr>
-        <w:pStyle w:val="ListParagraph"/>
+        <w:t>No poder crear preguntas de respuesta larga sin nombre.</w:t>
+      </w:r>
+    </w:p>
+    <w:p>
+      <w:pPr>
+        <w:pStyle w:val="Prrafodelista"/>
         <w:numPr>
           <w:ilvl w:val="0"/>
           <w:numId w:val="5"/>
@@ -4313,12 +4205,12 @@
           <w:color w:val="auto"/>
           <w:lang w:val="es-CL"/>
         </w:rPr>
-        <w:t>Crear una planilla con todos los tipos de preguntas.</w:t>
-      </w:r>
-    </w:p>
-    <w:p>
-      <w:pPr>
-        <w:pStyle w:val="ListParagraph"/>
+        <w:t>No poder crear preguntas de alternativas con nombre o alternativas vacías.</w:t>
+      </w:r>
+    </w:p>
+    <w:p>
+      <w:pPr>
+        <w:pStyle w:val="Prrafodelista"/>
         <w:numPr>
           <w:ilvl w:val="0"/>
           <w:numId w:val="5"/>
@@ -4333,12 +4225,12 @@
           <w:color w:val="auto"/>
           <w:lang w:val="es-CL"/>
         </w:rPr>
-        <w:t>Eliminar una planilla.</w:t>
-      </w:r>
-    </w:p>
-    <w:p>
-      <w:pPr>
-        <w:pStyle w:val="ListParagraph"/>
+        <w:t>No poder crear preguntas numéricas sin nombre.</w:t>
+      </w:r>
+    </w:p>
+    <w:p>
+      <w:pPr>
+        <w:pStyle w:val="Prrafodelista"/>
         <w:numPr>
           <w:ilvl w:val="0"/>
           <w:numId w:val="5"/>
@@ -4353,12 +4245,12 @@
           <w:color w:val="auto"/>
           <w:lang w:val="es-CL"/>
         </w:rPr>
-        <w:t>Editar una planilla.</w:t>
-      </w:r>
-    </w:p>
-    <w:p>
-      <w:pPr>
-        <w:pStyle w:val="ListParagraph"/>
+        <w:t>No poder crear preguntas de respuesta corta sin nombre.</w:t>
+      </w:r>
+    </w:p>
+    <w:p>
+      <w:pPr>
+        <w:pStyle w:val="Prrafodelista"/>
         <w:numPr>
           <w:ilvl w:val="0"/>
           <w:numId w:val="5"/>
@@ -4373,12 +4265,12 @@
           <w:color w:val="auto"/>
           <w:lang w:val="es-CL"/>
         </w:rPr>
-        <w:t>No poder crear preguntas de respuesta larga sin nombre.</w:t>
-      </w:r>
-    </w:p>
-    <w:p>
-      <w:pPr>
-        <w:pStyle w:val="ListParagraph"/>
+        <w:t>No poder crear preguntas de verdadero y falso con nombre o alternativas vacías.</w:t>
+      </w:r>
+    </w:p>
+    <w:p>
+      <w:pPr>
+        <w:pStyle w:val="Prrafodelista"/>
         <w:numPr>
           <w:ilvl w:val="0"/>
           <w:numId w:val="5"/>
@@ -4393,12 +4285,12 @@
           <w:color w:val="auto"/>
           <w:lang w:val="es-CL"/>
         </w:rPr>
-        <w:t>No poder crear preguntas de alternativas con nombre o alternativas vacías.</w:t>
-      </w:r>
-    </w:p>
-    <w:p>
-      <w:pPr>
-        <w:pStyle w:val="ListParagraph"/>
+        <w:t>No poder crear planillas sin nombre.</w:t>
+      </w:r>
+    </w:p>
+    <w:p>
+      <w:pPr>
+        <w:pStyle w:val="Prrafodelista"/>
         <w:numPr>
           <w:ilvl w:val="0"/>
           <w:numId w:val="5"/>
@@ -4413,12 +4305,12 @@
           <w:color w:val="auto"/>
           <w:lang w:val="es-CL"/>
         </w:rPr>
-        <w:t>No poder crear preguntas numéricas sin nombre.</w:t>
-      </w:r>
-    </w:p>
-    <w:p>
-      <w:pPr>
-        <w:pStyle w:val="ListParagraph"/>
+        <w:t>No poder crear planillas sin preguntas.</w:t>
+      </w:r>
+    </w:p>
+    <w:p>
+      <w:pPr>
+        <w:pStyle w:val="Prrafodelista"/>
         <w:numPr>
           <w:ilvl w:val="0"/>
           <w:numId w:val="5"/>
@@ -4433,12 +4325,19 @@
           <w:color w:val="auto"/>
           <w:lang w:val="es-CL"/>
         </w:rPr>
-        <w:t>No poder crear preguntas de respuesta corta sin nombre.</w:t>
-      </w:r>
-    </w:p>
-    <w:p>
-      <w:pPr>
-        <w:pStyle w:val="ListParagraph"/>
+        <w:t>Crear una planilla luego de agregar una opci</w:t>
+      </w:r>
+      <w:r>
+        <w:rPr>
+          <w:color w:val="auto"/>
+          <w:lang w:val="es-ES_tradnl"/>
+        </w:rPr>
+        <w:t>ón más.</w:t>
+      </w:r>
+    </w:p>
+    <w:p>
+      <w:pPr>
+        <w:pStyle w:val="Prrafodelista"/>
         <w:numPr>
           <w:ilvl w:val="0"/>
           <w:numId w:val="5"/>
@@ -4451,21 +4350,126 @@
       <w:r>
         <w:rPr>
           <w:color w:val="auto"/>
-          <w:lang w:val="es-CL"/>
-        </w:rPr>
-        <w:t>No poder crear preguntas de verdadero y falso con nombre o alternativas vacías.</w:t>
-      </w:r>
-    </w:p>
-    <w:p>
-      <w:pPr>
-        <w:rPr>
-          <w:lang w:val="es-CL"/>
-        </w:rPr>
-      </w:pPr>
-    </w:p>
-    <w:p>
-      <w:pPr>
-        <w:pStyle w:val="Heading1"/>
+          <w:lang w:val="es-ES_tradnl"/>
+        </w:rPr>
+        <w:t>Crear una planilla luego de editar alguna pregunta.</w:t>
+      </w:r>
+    </w:p>
+    <w:p>
+      <w:pPr>
+        <w:pStyle w:val="Prrafodelista"/>
+        <w:numPr>
+          <w:ilvl w:val="0"/>
+          <w:numId w:val="5"/>
+        </w:numPr>
+        <w:rPr>
+          <w:color w:val="auto"/>
+          <w:lang w:val="es-CL"/>
+        </w:rPr>
+      </w:pPr>
+      <w:r>
+        <w:rPr>
+          <w:color w:val="auto"/>
+          <w:lang w:val="es-CL"/>
+        </w:rPr>
+        <w:t>Eliminar una planilla.</w:t>
+      </w:r>
+    </w:p>
+    <w:p>
+      <w:pPr>
+        <w:pStyle w:val="Prrafodelista"/>
+        <w:numPr>
+          <w:ilvl w:val="0"/>
+          <w:numId w:val="5"/>
+        </w:numPr>
+        <w:rPr>
+          <w:color w:val="auto"/>
+          <w:lang w:val="es-CL"/>
+        </w:rPr>
+      </w:pPr>
+      <w:r>
+        <w:rPr>
+          <w:color w:val="auto"/>
+          <w:lang w:val="es-CL"/>
+        </w:rPr>
+        <w:t>Editar una planilla</w:t>
+      </w:r>
+      <w:r>
+        <w:rPr>
+          <w:color w:val="auto"/>
+          <w:lang w:val="es-CL"/>
+        </w:rPr>
+        <w:t xml:space="preserve"> generarando cambios</w:t>
+      </w:r>
+      <w:r>
+        <w:rPr>
+          <w:color w:val="auto"/>
+          <w:lang w:val="es-CL"/>
+        </w:rPr>
+        <w:t xml:space="preserve"> </w:t>
+      </w:r>
+      <w:bookmarkStart w:id="10" w:name="_GoBack"/>
+      <w:bookmarkEnd w:id="10"/>
+      <w:r>
+        <w:rPr>
+          <w:color w:val="auto"/>
+          <w:lang w:val="es-CL"/>
+        </w:rPr>
+        <w:t>al</w:t>
+      </w:r>
+      <w:r>
+        <w:rPr>
+          <w:color w:val="auto"/>
+          <w:lang w:val="es-CL"/>
+        </w:rPr>
+        <w:t xml:space="preserve"> t</w:t>
+      </w:r>
+      <w:r>
+        <w:rPr>
+          <w:color w:val="auto"/>
+          <w:lang w:val="es-ES_tradnl"/>
+        </w:rPr>
+        <w:t>ítulo y a al</w:t>
+      </w:r>
+      <w:r>
+        <w:rPr>
+          <w:color w:val="auto"/>
+          <w:lang w:val="es-CL"/>
+        </w:rPr>
+        <w:t>gun</w:t>
+      </w:r>
+      <w:r>
+        <w:rPr>
+          <w:color w:val="auto"/>
+          <w:lang w:val="es-CL"/>
+        </w:rPr>
+        <w:t>a pregunta</w:t>
+      </w:r>
+      <w:r>
+        <w:rPr>
+          <w:color w:val="auto"/>
+          <w:lang w:val="es-CL"/>
+        </w:rPr>
+        <w:t xml:space="preserve">, editar nombre y </w:t>
+      </w:r>
+      <w:r>
+        <w:rPr>
+          <w:color w:val="auto"/>
+          <w:lang w:val="es-CL"/>
+        </w:rPr>
+        <w:t>opciones</w:t>
+      </w:r>
+      <w:r>
+        <w:rPr>
+          <w:color w:val="auto"/>
+          <w:lang w:val="es-CL"/>
+        </w:rPr>
+        <w:t>.</w:t>
+      </w:r>
+    </w:p>
+    <w:p>
+      <w:pPr>
+        <w:pStyle w:val="Ttulo1"/>
         <w:rPr>
           <w:lang w:val="es-CL"/>
         </w:rPr>
@@ -4603,7 +4607,7 @@
     </w:p>
     <w:p>
       <w:pPr>
-        <w:pStyle w:val="ListParagraph"/>
+        <w:pStyle w:val="Prrafodelista"/>
         <w:numPr>
           <w:ilvl w:val="0"/>
           <w:numId w:val="8"/>
@@ -4630,7 +4634,7 @@
     </w:p>
     <w:p>
       <w:pPr>
-        <w:pStyle w:val="ListParagraph"/>
+        <w:pStyle w:val="Prrafodelista"/>
         <w:numPr>
           <w:ilvl w:val="0"/>
           <w:numId w:val="8"/>
@@ -4645,13 +4649,12 @@
           <w:color w:val="auto"/>
           <w:lang w:val="es-CL"/>
         </w:rPr>
-        <w:lastRenderedPageBreak/>
         <w:t>Se debe aplicar validación al editar los perfiles de profesores y alumnos ya que como está el código se permiten cambios que no debiesen ser válidos.</w:t>
       </w:r>
     </w:p>
     <w:p>
       <w:pPr>
-        <w:pStyle w:val="ListParagraph"/>
+        <w:pStyle w:val="Prrafodelista"/>
         <w:numPr>
           <w:ilvl w:val="0"/>
           <w:numId w:val="8"/>
@@ -4826,7 +4829,7 @@
       </w:r>
     </w:p>
     <w:sectPr>
-      <w:footerReference w:type="default" r:id="rId9"/>
+      <w:footerReference w:type="default" r:id="rId10"/>
       <w:pgSz w:w="12240" w:h="15840"/>
       <w:pgMar w:top="1440" w:right="1440" w:bottom="1440" w:left="1440" w:header="720" w:footer="720" w:gutter="0"/>
       <w:pgNumType w:start="0"/>
@@ -4839,7 +4842,7 @@
 </file>
 
 <file path=word/endnotes.xml><?xml version="1.0" encoding="utf-8"?>
-<w:endnotes xmlns:wpc="http://schemas.microsoft.com/office/word/2010/wordprocessingCanvas" xmlns:mc="http://schemas.openxmlformats.org/markup-compatibility/2006" xmlns:o="urn:schemas-microsoft-com:office:office" xmlns:r="http://schemas.openxmlformats.org/officeDocument/2006/relationships" xmlns:m="http://schemas.openxmlformats.org/officeDocument/2006/math" xmlns:v="urn:schemas-microsoft-com:vml" xmlns:wp14="http://schemas.microsoft.com/office/word/2010/wordprocessingDrawing" xmlns:wp="http://schemas.openxmlformats.org/drawingml/2006/wordprocessingDrawing" xmlns:w10="urn:schemas-microsoft-com:office:word" xmlns:w="http://schemas.openxmlformats.org/wordprocessingml/2006/main" xmlns:w14="http://schemas.microsoft.com/office/word/2010/wordml" xmlns:wpg="http://schemas.microsoft.com/office/word/2010/wordprocessingGroup" xmlns:wpi="http://schemas.microsoft.com/office/word/2010/wordprocessingInk" xmlns:wne="http://schemas.microsoft.com/office/word/2006/wordml" xmlns:wps="http://schemas.microsoft.com/office/word/2010/wordprocessingShape" mc:Ignorable="w14 wp14">
+<w:endnotes xmlns:wpc="http://schemas.microsoft.com/office/word/2010/wordprocessingCanvas" xmlns:mo="http://schemas.microsoft.com/office/mac/office/2008/main" xmlns:mc="http://schemas.openxmlformats.org/markup-compatibility/2006" xmlns:mv="urn:schemas-microsoft-com:mac:vml" xmlns:o="urn:schemas-microsoft-com:office:office" xmlns:r="http://schemas.openxmlformats.org/officeDocument/2006/relationships" xmlns:m="http://schemas.openxmlformats.org/officeDocument/2006/math" xmlns:v="urn:schemas-microsoft-com:vml" xmlns:wp14="http://schemas.microsoft.com/office/word/2010/wordprocessingDrawing" xmlns:wp="http://schemas.openxmlformats.org/drawingml/2006/wordprocessingDrawing" xmlns:w10="urn:schemas-microsoft-com:office:word" xmlns:w="http://schemas.openxmlformats.org/wordprocessingml/2006/main" xmlns:w14="http://schemas.microsoft.com/office/word/2010/wordml" xmlns:wpg="http://schemas.microsoft.com/office/word/2010/wordprocessingGroup" xmlns:wpi="http://schemas.microsoft.com/office/word/2010/wordprocessingInk" xmlns:wne="http://schemas.microsoft.com/office/word/2006/wordml" xmlns:wps="http://schemas.microsoft.com/office/word/2010/wordprocessingShape" mc:Ignorable="w14 wp14">
   <w:endnote w:type="separator" w:id="-1">
     <w:p>
       <w:pPr>
@@ -4864,7 +4867,7 @@
 </file>
 
 <file path=word/footer1.xml><?xml version="1.0" encoding="utf-8"?>
-<w:ftr xmlns:wpc="http://schemas.microsoft.com/office/word/2010/wordprocessingCanvas" xmlns:mc="http://schemas.openxmlformats.org/markup-compatibility/2006" xmlns:o="urn:schemas-microsoft-com:office:office" xmlns:r="http://schemas.openxmlformats.org/officeDocument/2006/relationships" xmlns:m="http://schemas.openxmlformats.org/officeDocument/2006/math" xmlns:v="urn:schemas-microsoft-com:vml" xmlns:wp14="http://schemas.microsoft.com/office/word/2010/wordprocessingDrawing" xmlns:wp="http://schemas.openxmlformats.org/drawingml/2006/wordprocessingDrawing" xmlns:w10="urn:schemas-microsoft-com:office:word" xmlns:w="http://schemas.openxmlformats.org/wordprocessingml/2006/main" xmlns:w14="http://schemas.microsoft.com/office/word/2010/wordml" xmlns:wpg="http://schemas.microsoft.com/office/word/2010/wordprocessingGroup" xmlns:wpi="http://schemas.microsoft.com/office/word/2010/wordprocessingInk" xmlns:wne="http://schemas.microsoft.com/office/word/2006/wordml" xmlns:wps="http://schemas.microsoft.com/office/word/2010/wordprocessingShape" mc:Ignorable="w14 wp14">
+<w:ftr xmlns:wpc="http://schemas.microsoft.com/office/word/2010/wordprocessingCanvas" xmlns:mo="http://schemas.microsoft.com/office/mac/office/2008/main" xmlns:mc="http://schemas.openxmlformats.org/markup-compatibility/2006" xmlns:mv="urn:schemas-microsoft-com:mac:vml" xmlns:o="urn:schemas-microsoft-com:office:office" xmlns:r="http://schemas.openxmlformats.org/officeDocument/2006/relationships" xmlns:m="http://schemas.openxmlformats.org/officeDocument/2006/math" xmlns:v="urn:schemas-microsoft-com:vml" xmlns:wp14="http://schemas.microsoft.com/office/word/2010/wordprocessingDrawing" xmlns:wp="http://schemas.openxmlformats.org/drawingml/2006/wordprocessingDrawing" xmlns:w10="urn:schemas-microsoft-com:office:word" xmlns:w="http://schemas.openxmlformats.org/wordprocessingml/2006/main" xmlns:w14="http://schemas.microsoft.com/office/word/2010/wordml" xmlns:wpg="http://schemas.microsoft.com/office/word/2010/wordprocessingGroup" xmlns:wpi="http://schemas.microsoft.com/office/word/2010/wordprocessingInk" xmlns:wne="http://schemas.microsoft.com/office/word/2006/wordml" xmlns:wps="http://schemas.microsoft.com/office/word/2010/wordprocessingShape" mc:Ignorable="w14 wp14">
   <w:sdt>
     <w:sdtPr>
       <w:id w:val="1013574525"/>
@@ -4881,7 +4884,7 @@
     <w:sdtContent>
       <w:p>
         <w:pPr>
-          <w:pStyle w:val="Footer"/>
+          <w:pStyle w:val="Piedepgina"/>
           <w:jc w:val="right"/>
         </w:pPr>
         <w:r>
@@ -4897,7 +4900,7 @@
           <w:rPr>
             <w:noProof/>
           </w:rPr>
-          <w:t>5</w:t>
+          <w:t>6</w:t>
         </w:r>
         <w:r>
           <w:rPr>
@@ -4910,14 +4913,14 @@
   </w:sdt>
   <w:p>
     <w:pPr>
-      <w:pStyle w:val="Footer"/>
+      <w:pStyle w:val="Piedepgina"/>
     </w:pPr>
   </w:p>
 </w:ftr>
 </file>
 
 <file path=word/footnotes.xml><?xml version="1.0" encoding="utf-8"?>
-<w:footnotes xmlns:wpc="http://schemas.microsoft.com/office/word/2010/wordprocessingCanvas" xmlns:mc="http://schemas.openxmlformats.org/markup-compatibility/2006" xmlns:o="urn:schemas-microsoft-com:office:office" xmlns:r="http://schemas.openxmlformats.org/officeDocument/2006/relationships" xmlns:m="http://schemas.openxmlformats.org/officeDocument/2006/math" xmlns:v="urn:schemas-microsoft-com:vml" xmlns:wp14="http://schemas.microsoft.com/office/word/2010/wordprocessingDrawing" xmlns:wp="http://schemas.openxmlformats.org/drawingml/2006/wordprocessingDrawing" xmlns:w10="urn:schemas-microsoft-com:office:word" xmlns:w="http://schemas.openxmlformats.org/wordprocessingml/2006/main" xmlns:w14="http://schemas.microsoft.com/office/word/2010/wordml" xmlns:wpg="http://schemas.microsoft.com/office/word/2010/wordprocessingGroup" xmlns:wpi="http://schemas.microsoft.com/office/word/2010/wordprocessingInk" xmlns:wne="http://schemas.microsoft.com/office/word/2006/wordml" xmlns:wps="http://schemas.microsoft.com/office/word/2010/wordprocessingShape" mc:Ignorable="w14 wp14">
+<w:footnotes xmlns:wpc="http://schemas.microsoft.com/office/word/2010/wordprocessingCanvas" xmlns:mo="http://schemas.microsoft.com/office/mac/office/2008/main" xmlns:mc="http://schemas.openxmlformats.org/markup-compatibility/2006" xmlns:mv="urn:schemas-microsoft-com:mac:vml" xmlns:o="urn:schemas-microsoft-com:office:office" xmlns:r="http://schemas.openxmlformats.org/officeDocument/2006/relationships" xmlns:m="http://schemas.openxmlformats.org/officeDocument/2006/math" xmlns:v="urn:schemas-microsoft-com:vml" xmlns:wp14="http://schemas.microsoft.com/office/word/2010/wordprocessingDrawing" xmlns:wp="http://schemas.openxmlformats.org/drawingml/2006/wordprocessingDrawing" xmlns:w10="urn:schemas-microsoft-com:office:word" xmlns:w="http://schemas.openxmlformats.org/wordprocessingml/2006/main" xmlns:w14="http://schemas.microsoft.com/office/word/2010/wordml" xmlns:wpg="http://schemas.microsoft.com/office/word/2010/wordprocessingGroup" xmlns:wpi="http://schemas.microsoft.com/office/word/2010/wordprocessingInk" xmlns:wne="http://schemas.microsoft.com/office/word/2006/wordml" xmlns:wps="http://schemas.microsoft.com/office/word/2010/wordprocessingShape" mc:Ignorable="w14 wp14">
   <w:footnote w:type="separator" w:id="-1">
     <w:p>
       <w:pPr>
@@ -4942,7 +4945,7 @@
 </file>
 
 <file path=word/numbering.xml><?xml version="1.0" encoding="utf-8"?>
-<w:numbering xmlns:wpc="http://schemas.microsoft.com/office/word/2010/wordprocessingCanvas" xmlns:mc="http://schemas.openxmlformats.org/markup-compatibility/2006" xmlns:o="urn:schemas-microsoft-com:office:office" xmlns:r="http://schemas.openxmlformats.org/officeDocument/2006/relationships" xmlns:m="http://schemas.openxmlformats.org/officeDocument/2006/math" xmlns:v="urn:schemas-microsoft-com:vml" xmlns:wp14="http://schemas.microsoft.com/office/word/2010/wordprocessingDrawing" xmlns:wp="http://schemas.openxmlformats.org/drawingml/2006/wordprocessingDrawing" xmlns:w10="urn:schemas-microsoft-com:office:word" xmlns:w="http://schemas.openxmlformats.org/wordprocessingml/2006/main" xmlns:w14="http://schemas.microsoft.com/office/word/2010/wordml" xmlns:wpg="http://schemas.microsoft.com/office/word/2010/wordprocessingGroup" xmlns:wpi="http://schemas.microsoft.com/office/word/2010/wordprocessingInk" xmlns:wne="http://schemas.microsoft.com/office/word/2006/wordml" xmlns:wps="http://schemas.microsoft.com/office/word/2010/wordprocessingShape" mc:Ignorable="w14 wp14">
+<w:numbering xmlns:wpc="http://schemas.microsoft.com/office/word/2010/wordprocessingCanvas" xmlns:mo="http://schemas.microsoft.com/office/mac/office/2008/main" xmlns:mc="http://schemas.openxmlformats.org/markup-compatibility/2006" xmlns:mv="urn:schemas-microsoft-com:mac:vml" xmlns:o="urn:schemas-microsoft-com:office:office" xmlns:r="http://schemas.openxmlformats.org/officeDocument/2006/relationships" xmlns:m="http://schemas.openxmlformats.org/officeDocument/2006/math" xmlns:v="urn:schemas-microsoft-com:vml" xmlns:wp14="http://schemas.microsoft.com/office/word/2010/wordprocessingDrawing" xmlns:wp="http://schemas.openxmlformats.org/drawingml/2006/wordprocessingDrawing" xmlns:w10="urn:schemas-microsoft-com:office:word" xmlns:w="http://schemas.openxmlformats.org/wordprocessingml/2006/main" xmlns:w14="http://schemas.microsoft.com/office/word/2010/wordml" xmlns:wpg="http://schemas.microsoft.com/office/word/2010/wordprocessingGroup" xmlns:wpi="http://schemas.microsoft.com/office/word/2010/wordprocessingInk" xmlns:wne="http://schemas.microsoft.com/office/word/2006/wordml" xmlns:wps="http://schemas.microsoft.com/office/word/2010/wordprocessingShape" mc:Ignorable="w14 wp14">
   <w:abstractNum w:abstractNumId="0">
     <w:nsid w:val="02256B20"/>
     <w:multiLevelType w:val="hybridMultilevel"/>
@@ -5757,7 +5760,7 @@
       </w:pPr>
     </w:pPrDefault>
   </w:docDefaults>
-  <w:latentStyles w:defLockedState="0" w:defUIPriority="99" w:defSemiHidden="1" w:defUnhideWhenUsed="1" w:defQFormat="0" w:count="267">
+  <w:latentStyles w:defLockedState="0" w:defUIPriority="99" w:defSemiHidden="1" w:defUnhideWhenUsed="1" w:defQFormat="0" w:count="276">
     <w:lsdException w:name="Normal" w:semiHidden="0" w:uiPriority="0" w:unhideWhenUsed="0" w:qFormat="1"/>
     <w:lsdException w:name="heading 1" w:semiHidden="0" w:uiPriority="9" w:unhideWhenUsed="0" w:qFormat="1"/>
     <w:lsdException w:name="heading 2" w:uiPriority="9" w:qFormat="1"/>
@@ -5908,11 +5911,11 @@
       <w:color w:val="353744"/>
     </w:rPr>
   </w:style>
-  <w:style w:type="paragraph" w:styleId="Heading1">
+  <w:style w:type="paragraph" w:styleId="Ttulo1">
     <w:name w:val="heading 1"/>
     <w:basedOn w:val="Normal"/>
     <w:next w:val="Normal"/>
-    <w:link w:val="Heading1Char"/>
+    <w:link w:val="Ttulo1Car"/>
     <w:uiPriority w:val="9"/>
     <w:qFormat/>
     <w:rsid w:val="006624FC"/>
@@ -5929,11 +5932,11 @@
       <w:szCs w:val="32"/>
     </w:rPr>
   </w:style>
-  <w:style w:type="paragraph" w:styleId="Heading2">
+  <w:style w:type="paragraph" w:styleId="Ttulo2">
     <w:name w:val="heading 2"/>
     <w:basedOn w:val="Normal"/>
     <w:next w:val="Normal"/>
-    <w:link w:val="Heading2Char"/>
+    <w:link w:val="Ttulo2Car"/>
     <w:uiPriority w:val="9"/>
     <w:unhideWhenUsed/>
     <w:qFormat/>
@@ -5951,13 +5954,13 @@
       <w:szCs w:val="26"/>
     </w:rPr>
   </w:style>
-  <w:style w:type="character" w:default="1" w:styleId="DefaultParagraphFont">
+  <w:style w:type="character" w:default="1" w:styleId="Fuentedeprrafopredeter">
     <w:name w:val="Default Paragraph Font"/>
     <w:uiPriority w:val="1"/>
     <w:semiHidden/>
     <w:unhideWhenUsed/>
   </w:style>
-  <w:style w:type="table" w:default="1" w:styleId="TableNormal">
+  <w:style w:type="table" w:default="1" w:styleId="Tablanormal">
     <w:name w:val="Normal Table"/>
     <w:uiPriority w:val="99"/>
     <w:semiHidden/>
@@ -5972,17 +5975,17 @@
       </w:tblCellMar>
     </w:tblPr>
   </w:style>
-  <w:style w:type="numbering" w:default="1" w:styleId="NoList">
+  <w:style w:type="numbering" w:default="1" w:styleId="Sinlista">
     <w:name w:val="No List"/>
     <w:uiPriority w:val="99"/>
     <w:semiHidden/>
     <w:unhideWhenUsed/>
   </w:style>
-  <w:style w:type="paragraph" w:styleId="Title">
+  <w:style w:type="paragraph" w:styleId="Ttulo">
     <w:name w:val="Title"/>
     <w:basedOn w:val="Normal"/>
     <w:next w:val="Normal"/>
-    <w:link w:val="TitleChar"/>
+    <w:link w:val="TtuloCar"/>
     <w:rsid w:val="006624FC"/>
     <w:pPr>
       <w:keepNext/>
@@ -5995,10 +5998,10 @@
       <w:szCs w:val="72"/>
     </w:rPr>
   </w:style>
-  <w:style w:type="character" w:customStyle="1" w:styleId="TitleChar">
-    <w:name w:val="Title Char"/>
-    <w:basedOn w:val="DefaultParagraphFont"/>
-    <w:link w:val="Title"/>
+  <w:style w:type="character" w:customStyle="1" w:styleId="TtuloCar">
+    <w:name w:val="Título Car"/>
+    <w:basedOn w:val="Fuentedeprrafopredeter"/>
+    <w:link w:val="Ttulo"/>
     <w:rsid w:val="006624FC"/>
     <w:rPr>
       <w:rFonts w:ascii="Proxima Nova" w:eastAsia="Proxima Nova" w:hAnsi="Proxima Nova" w:cs="Proxima Nova"/>
@@ -6007,11 +6010,11 @@
       <w:szCs w:val="72"/>
     </w:rPr>
   </w:style>
-  <w:style w:type="paragraph" w:styleId="Subtitle">
+  <w:style w:type="paragraph" w:styleId="Subttulo">
     <w:name w:val="Subtitle"/>
     <w:basedOn w:val="Normal"/>
     <w:next w:val="Normal"/>
-    <w:link w:val="SubtitleChar"/>
+    <w:link w:val="SubttuloCar"/>
     <w:rsid w:val="006624FC"/>
     <w:pPr>
       <w:keepNext/>
@@ -6025,10 +6028,10 @@
       <w:szCs w:val="28"/>
     </w:rPr>
   </w:style>
-  <w:style w:type="character" w:customStyle="1" w:styleId="SubtitleChar">
-    <w:name w:val="Subtitle Char"/>
-    <w:basedOn w:val="DefaultParagraphFont"/>
-    <w:link w:val="Subtitle"/>
+  <w:style w:type="character" w:customStyle="1" w:styleId="SubttuloCar">
+    <w:name w:val="Subtítulo Car"/>
+    <w:basedOn w:val="Fuentedeprrafopredeter"/>
+    <w:link w:val="Subttulo"/>
     <w:rsid w:val="006624FC"/>
     <w:rPr>
       <w:rFonts w:ascii="Proxima Nova" w:eastAsia="Proxima Nova" w:hAnsi="Proxima Nova" w:cs="Proxima Nova"/>
@@ -6038,10 +6041,10 @@
       <w:szCs w:val="28"/>
     </w:rPr>
   </w:style>
-  <w:style w:type="character" w:customStyle="1" w:styleId="Heading1Char">
-    <w:name w:val="Heading 1 Char"/>
-    <w:basedOn w:val="DefaultParagraphFont"/>
-    <w:link w:val="Heading1"/>
+  <w:style w:type="character" w:customStyle="1" w:styleId="Ttulo1Car">
+    <w:name w:val="Título 1 Car"/>
+    <w:basedOn w:val="Fuentedeprrafopredeter"/>
+    <w:link w:val="Ttulo1"/>
     <w:uiPriority w:val="9"/>
     <w:rsid w:val="006624FC"/>
     <w:rPr>
@@ -6051,7 +6054,7 @@
       <w:szCs w:val="32"/>
     </w:rPr>
   </w:style>
-  <w:style w:type="paragraph" w:styleId="ListParagraph">
+  <w:style w:type="paragraph" w:styleId="Prrafodelista">
     <w:name w:val="List Paragraph"/>
     <w:basedOn w:val="Normal"/>
     <w:uiPriority w:val="34"/>
@@ -6062,10 +6065,10 @@
       <w:contextualSpacing/>
     </w:pPr>
   </w:style>
-  <w:style w:type="character" w:customStyle="1" w:styleId="Heading2Char">
-    <w:name w:val="Heading 2 Char"/>
-    <w:basedOn w:val="DefaultParagraphFont"/>
-    <w:link w:val="Heading2"/>
+  <w:style w:type="character" w:customStyle="1" w:styleId="Ttulo2Car">
+    <w:name w:val="Título 2 Car"/>
+    <w:basedOn w:val="Fuentedeprrafopredeter"/>
+    <w:link w:val="Ttulo2"/>
     <w:uiPriority w:val="9"/>
     <w:rsid w:val="007B0A14"/>
     <w:rPr>
@@ -6075,9 +6078,9 @@
       <w:szCs w:val="26"/>
     </w:rPr>
   </w:style>
-  <w:style w:type="paragraph" w:styleId="TOCHeading">
+  <w:style w:type="paragraph" w:styleId="Encabezadodetabladecontenido">
     <w:name w:val="TOC Heading"/>
-    <w:basedOn w:val="Heading1"/>
+    <w:basedOn w:val="Ttulo1"/>
     <w:next w:val="Normal"/>
     <w:uiPriority w:val="39"/>
     <w:unhideWhenUsed/>
@@ -6089,7 +6092,7 @@
       <w:outlineLvl w:val="9"/>
     </w:pPr>
   </w:style>
-  <w:style w:type="paragraph" w:styleId="TOC1">
+  <w:style w:type="paragraph" w:styleId="TDC1">
     <w:name w:val="toc 1"/>
     <w:basedOn w:val="Normal"/>
     <w:next w:val="Normal"/>
@@ -6101,7 +6104,7 @@
       <w:spacing w:after="100"/>
     </w:pPr>
   </w:style>
-  <w:style w:type="paragraph" w:styleId="TOC2">
+  <w:style w:type="paragraph" w:styleId="TDC2">
     <w:name w:val="toc 2"/>
     <w:basedOn w:val="Normal"/>
     <w:next w:val="Normal"/>
@@ -6114,9 +6117,9 @@
       <w:ind w:left="220"/>
     </w:pPr>
   </w:style>
-  <w:style w:type="character" w:styleId="Hyperlink">
+  <w:style w:type="character" w:styleId="Hipervnculo">
     <w:name w:val="Hyperlink"/>
-    <w:basedOn w:val="DefaultParagraphFont"/>
+    <w:basedOn w:val="Fuentedeprrafopredeter"/>
     <w:uiPriority w:val="99"/>
     <w:unhideWhenUsed/>
     <w:rsid w:val="002C00B1"/>
@@ -6125,10 +6128,10 @@
       <w:u w:val="single"/>
     </w:rPr>
   </w:style>
-  <w:style w:type="paragraph" w:styleId="Header">
+  <w:style w:type="paragraph" w:styleId="Encabezado">
     <w:name w:val="header"/>
     <w:basedOn w:val="Normal"/>
-    <w:link w:val="HeaderChar"/>
+    <w:link w:val="EncabezadoCar"/>
     <w:uiPriority w:val="99"/>
     <w:unhideWhenUsed/>
     <w:rsid w:val="002C00B1"/>
@@ -6140,10 +6143,10 @@
       <w:spacing w:before="0" w:line="240" w:lineRule="auto"/>
     </w:pPr>
   </w:style>
-  <w:style w:type="character" w:customStyle="1" w:styleId="HeaderChar">
-    <w:name w:val="Header Char"/>
-    <w:basedOn w:val="DefaultParagraphFont"/>
-    <w:link w:val="Header"/>
+  <w:style w:type="character" w:customStyle="1" w:styleId="EncabezadoCar">
+    <w:name w:val="Encabezado Car"/>
+    <w:basedOn w:val="Fuentedeprrafopredeter"/>
+    <w:link w:val="Encabezado"/>
     <w:uiPriority w:val="99"/>
     <w:rsid w:val="002C00B1"/>
     <w:rPr>
@@ -6151,10 +6154,10 @@
       <w:color w:val="353744"/>
     </w:rPr>
   </w:style>
-  <w:style w:type="paragraph" w:styleId="Footer">
+  <w:style w:type="paragraph" w:styleId="Piedepgina">
     <w:name w:val="footer"/>
     <w:basedOn w:val="Normal"/>
-    <w:link w:val="FooterChar"/>
+    <w:link w:val="PiedepginaCar"/>
     <w:uiPriority w:val="99"/>
     <w:unhideWhenUsed/>
     <w:rsid w:val="002C00B1"/>
@@ -6166,10 +6169,10 @@
       <w:spacing w:before="0" w:line="240" w:lineRule="auto"/>
     </w:pPr>
   </w:style>
-  <w:style w:type="character" w:customStyle="1" w:styleId="FooterChar">
-    <w:name w:val="Footer Char"/>
-    <w:basedOn w:val="DefaultParagraphFont"/>
-    <w:link w:val="Footer"/>
+  <w:style w:type="character" w:customStyle="1" w:styleId="PiedepginaCar">
+    <w:name w:val="Pie de página Car"/>
+    <w:basedOn w:val="Fuentedeprrafopredeter"/>
+    <w:link w:val="Piedepgina"/>
     <w:uiPriority w:val="99"/>
     <w:rsid w:val="002C00B1"/>
     <w:rPr>
@@ -6177,10 +6180,10 @@
       <w:color w:val="353744"/>
     </w:rPr>
   </w:style>
-  <w:style w:type="paragraph" w:styleId="BalloonText">
+  <w:style w:type="paragraph" w:styleId="Textodeglobo">
     <w:name w:val="Balloon Text"/>
     <w:basedOn w:val="Normal"/>
-    <w:link w:val="BalloonTextChar"/>
+    <w:link w:val="TextodegloboCar"/>
     <w:uiPriority w:val="99"/>
     <w:semiHidden/>
     <w:unhideWhenUsed/>
@@ -6194,10 +6197,10 @@
       <w:szCs w:val="18"/>
     </w:rPr>
   </w:style>
-  <w:style w:type="character" w:customStyle="1" w:styleId="BalloonTextChar">
-    <w:name w:val="Balloon Text Char"/>
-    <w:basedOn w:val="DefaultParagraphFont"/>
-    <w:link w:val="BalloonText"/>
+  <w:style w:type="character" w:customStyle="1" w:styleId="TextodegloboCar">
+    <w:name w:val="Texto de globo Car"/>
+    <w:basedOn w:val="Fuentedeprrafopredeter"/>
+    <w:link w:val="Textodeglobo"/>
     <w:uiPriority w:val="99"/>
     <w:semiHidden/>
     <w:rsid w:val="005A2BD0"/>
@@ -6208,15 +6211,16 @@
       <w:szCs w:val="18"/>
     </w:rPr>
   </w:style>
-  <w:style w:type="table" w:styleId="TableGrid">
+  <w:style w:type="table" w:styleId="Tablaconcuadrcula">
     <w:name w:val="Table Grid"/>
-    <w:basedOn w:val="TableNormal"/>
+    <w:basedOn w:val="Tablanormal"/>
     <w:uiPriority w:val="39"/>
     <w:rsid w:val="00294E4F"/>
     <w:pPr>
       <w:spacing w:after="0" w:line="240" w:lineRule="auto"/>
     </w:pPr>
     <w:tblPr>
+      <w:tblInd w:w="0" w:type="dxa"/>
       <w:tblBorders>
         <w:top w:val="single" w:sz="4" w:space="0" w:color="auto"/>
         <w:left w:val="single" w:sz="4" w:space="0" w:color="auto"/>
@@ -6225,11 +6229,17 @@
         <w:insideH w:val="single" w:sz="4" w:space="0" w:color="auto"/>
         <w:insideV w:val="single" w:sz="4" w:space="0" w:color="auto"/>
       </w:tblBorders>
+      <w:tblCellMar>
+        <w:top w:w="0" w:type="dxa"/>
+        <w:left w:w="108" w:type="dxa"/>
+        <w:bottom w:w="0" w:type="dxa"/>
+        <w:right w:w="108" w:type="dxa"/>
+      </w:tblCellMar>
     </w:tblPr>
   </w:style>
-  <w:style w:type="table" w:styleId="MediumShading1-Accent1">
+  <w:style w:type="table" w:styleId="Sombreadomediano1-nfasis1">
     <w:name w:val="Medium Shading 1 Accent 1"/>
-    <w:basedOn w:val="TableNormal"/>
+    <w:basedOn w:val="Tablanormal"/>
     <w:uiPriority w:val="63"/>
     <w:rsid w:val="00294E4F"/>
     <w:pPr>
@@ -6238,6 +6248,7 @@
     <w:tblPr>
       <w:tblStyleRowBandSize w:val="1"/>
       <w:tblStyleColBandSize w:val="1"/>
+      <w:tblInd w:w="0" w:type="dxa"/>
       <w:tblBorders>
         <w:top w:val="single" w:sz="8" w:space="0" w:color="84B3DF" w:themeColor="accent1" w:themeTint="BF"/>
         <w:left w:val="single" w:sz="8" w:space="0" w:color="84B3DF" w:themeColor="accent1" w:themeTint="BF"/>
@@ -6245,6 +6256,12 @@
         <w:right w:val="single" w:sz="8" w:space="0" w:color="84B3DF" w:themeColor="accent1" w:themeTint="BF"/>
         <w:insideH w:val="single" w:sz="8" w:space="0" w:color="84B3DF" w:themeColor="accent1" w:themeTint="BF"/>
       </w:tblBorders>
+      <w:tblCellMar>
+        <w:top w:w="0" w:type="dxa"/>
+        <w:left w:w="108" w:type="dxa"/>
+        <w:bottom w:w="0" w:type="dxa"/>
+        <w:right w:w="108" w:type="dxa"/>
+      </w:tblCellMar>
     </w:tblPr>
     <w:tblStylePr w:type="firstRow">
       <w:pPr>
@@ -6326,9 +6343,9 @@
       </w:tcPr>
     </w:tblStylePr>
   </w:style>
-  <w:style w:type="character" w:styleId="Emphasis">
+  <w:style w:type="character" w:styleId="Enfasis">
     <w:name w:val="Emphasis"/>
-    <w:basedOn w:val="DefaultParagraphFont"/>
+    <w:basedOn w:val="Fuentedeprrafopredeter"/>
     <w:uiPriority w:val="20"/>
     <w:qFormat/>
     <w:rsid w:val="008F50E1"/>
@@ -6341,7 +6358,7 @@
 </file>
 
 <file path=word/stylesWithEffects.xml><?xml version="1.0" encoding="utf-8"?>
-<w:styles xmlns:wpc="http://schemas.microsoft.com/office/word/2010/wordprocessingCanvas" xmlns:mc="http://schemas.openxmlformats.org/markup-compatibility/2006" xmlns:o="urn:schemas-microsoft-com:office:office" xmlns:r="http://schemas.openxmlformats.org/officeDocument/2006/relationships" xmlns:m="http://schemas.openxmlformats.org/officeDocument/2006/math" xmlns:v="urn:schemas-microsoft-com:vml" xmlns:wp14="http://schemas.microsoft.com/office/word/2010/wordprocessingDrawing" xmlns:wp="http://schemas.openxmlformats.org/drawingml/2006/wordprocessingDrawing" xmlns:w10="urn:schemas-microsoft-com:office:word" xmlns:w="http://schemas.openxmlformats.org/wordprocessingml/2006/main" xmlns:w14="http://schemas.microsoft.com/office/word/2010/wordml" xmlns:wpg="http://schemas.microsoft.com/office/word/2010/wordprocessingGroup" xmlns:wpi="http://schemas.microsoft.com/office/word/2010/wordprocessingInk" xmlns:wne="http://schemas.microsoft.com/office/word/2006/wordml" xmlns:wps="http://schemas.microsoft.com/office/word/2010/wordprocessingShape" mc:Ignorable="w14 wp14">
+<w:styles xmlns:wpc="http://schemas.microsoft.com/office/word/2010/wordprocessingCanvas" xmlns:mo="http://schemas.microsoft.com/office/mac/office/2008/main" xmlns:mc="http://schemas.openxmlformats.org/markup-compatibility/2006" xmlns:mv="urn:schemas-microsoft-com:mac:vml" xmlns:o="urn:schemas-microsoft-com:office:office" xmlns:r="http://schemas.openxmlformats.org/officeDocument/2006/relationships" xmlns:m="http://schemas.openxmlformats.org/officeDocument/2006/math" xmlns:v="urn:schemas-microsoft-com:vml" xmlns:wp14="http://schemas.microsoft.com/office/word/2010/wordprocessingDrawing" xmlns:wp="http://schemas.openxmlformats.org/drawingml/2006/wordprocessingDrawing" xmlns:w10="urn:schemas-microsoft-com:office:word" xmlns:w="http://schemas.openxmlformats.org/wordprocessingml/2006/main" xmlns:w14="http://schemas.microsoft.com/office/word/2010/wordml" xmlns:wpg="http://schemas.microsoft.com/office/word/2010/wordprocessingGroup" xmlns:wpi="http://schemas.microsoft.com/office/word/2010/wordprocessingInk" xmlns:wne="http://schemas.microsoft.com/office/word/2006/wordml" xmlns:wps="http://schemas.microsoft.com/office/word/2010/wordprocessingShape" mc:Ignorable="w14 wp14">
   <w:docDefaults>
     <w:rPrDefault>
       <w:rPr>
@@ -6357,7 +6374,7 @@
       </w:pPr>
     </w:pPrDefault>
   </w:docDefaults>
-  <w:latentStyles w:defLockedState="0" w:defUIPriority="99" w:defSemiHidden="1" w:defUnhideWhenUsed="1" w:defQFormat="0" w:count="267">
+  <w:latentStyles w:defLockedState="0" w:defUIPriority="99" w:defSemiHidden="1" w:defUnhideWhenUsed="1" w:defQFormat="0" w:count="276">
     <w:lsdException w:name="Normal" w:semiHidden="0" w:uiPriority="0" w:unhideWhenUsed="0" w:qFormat="1"/>
     <w:lsdException w:name="heading 1" w:semiHidden="0" w:uiPriority="9" w:unhideWhenUsed="0" w:qFormat="1"/>
     <w:lsdException w:name="heading 2" w:uiPriority="9" w:qFormat="1"/>
@@ -6508,11 +6525,11 @@
       <w:color w:val="353744"/>
     </w:rPr>
   </w:style>
-  <w:style w:type="paragraph" w:styleId="Heading1">
+  <w:style w:type="paragraph" w:styleId="Ttulo1">
     <w:name w:val="heading 1"/>
     <w:basedOn w:val="Normal"/>
     <w:next w:val="Normal"/>
-    <w:link w:val="Heading1Char"/>
+    <w:link w:val="Ttulo1Car"/>
     <w:uiPriority w:val="9"/>
     <w:qFormat/>
     <w:rsid w:val="006624FC"/>
@@ -6529,11 +6546,11 @@
       <w:szCs w:val="32"/>
     </w:rPr>
   </w:style>
-  <w:style w:type="paragraph" w:styleId="Heading2">
+  <w:style w:type="paragraph" w:styleId="Ttulo2">
     <w:name w:val="heading 2"/>
     <w:basedOn w:val="Normal"/>
     <w:next w:val="Normal"/>
-    <w:link w:val="Heading2Char"/>
+    <w:link w:val="Ttulo2Car"/>
     <w:uiPriority w:val="9"/>
     <w:unhideWhenUsed/>
     <w:qFormat/>
@@ -6551,13 +6568,13 @@
       <w:szCs w:val="26"/>
     </w:rPr>
   </w:style>
-  <w:style w:type="character" w:default="1" w:styleId="DefaultParagraphFont">
+  <w:style w:type="character" w:default="1" w:styleId="Fuentedeprrafopredeter">
     <w:name w:val="Default Paragraph Font"/>
     <w:uiPriority w:val="1"/>
     <w:semiHidden/>
     <w:unhideWhenUsed/>
   </w:style>
-  <w:style w:type="table" w:default="1" w:styleId="TableNormal">
+  <w:style w:type="table" w:default="1" w:styleId="Tablanormal">
     <w:name w:val="Normal Table"/>
     <w:uiPriority w:val="99"/>
     <w:semiHidden/>
@@ -6572,17 +6589,17 @@
       </w:tblCellMar>
     </w:tblPr>
   </w:style>
-  <w:style w:type="numbering" w:default="1" w:styleId="NoList">
+  <w:style w:type="numbering" w:default="1" w:styleId="Sinlista">
     <w:name w:val="No List"/>
     <w:uiPriority w:val="99"/>
     <w:semiHidden/>
     <w:unhideWhenUsed/>
   </w:style>
-  <w:style w:type="paragraph" w:styleId="Title">
+  <w:style w:type="paragraph" w:styleId="Ttulo">
     <w:name w:val="Title"/>
     <w:basedOn w:val="Normal"/>
     <w:next w:val="Normal"/>
-    <w:link w:val="TitleChar"/>
+    <w:link w:val="TtuloCar"/>
     <w:rsid w:val="006624FC"/>
     <w:pPr>
       <w:keepNext/>
@@ -6595,10 +6612,10 @@
       <w:szCs w:val="72"/>
     </w:rPr>
   </w:style>
-  <w:style w:type="character" w:customStyle="1" w:styleId="TitleChar">
-    <w:name w:val="Title Char"/>
-    <w:basedOn w:val="DefaultParagraphFont"/>
-    <w:link w:val="Title"/>
+  <w:style w:type="character" w:customStyle="1" w:styleId="TtuloCar">
+    <w:name w:val="Título Car"/>
+    <w:basedOn w:val="Fuentedeprrafopredeter"/>
+    <w:link w:val="Ttulo"/>
     <w:rsid w:val="006624FC"/>
     <w:rPr>
       <w:rFonts w:ascii="Proxima Nova" w:eastAsia="Proxima Nova" w:hAnsi="Proxima Nova" w:cs="Proxima Nova"/>
@@ -6607,11 +6624,11 @@
       <w:szCs w:val="72"/>
     </w:rPr>
   </w:style>
-  <w:style w:type="paragraph" w:styleId="Subtitle">
+  <w:style w:type="paragraph" w:styleId="Subttulo">
     <w:name w:val="Subtitle"/>
     <w:basedOn w:val="Normal"/>
     <w:next w:val="Normal"/>
-    <w:link w:val="SubtitleChar"/>
+    <w:link w:val="SubttuloCar"/>
     <w:rsid w:val="006624FC"/>
     <w:pPr>
       <w:keepNext/>
@@ -6625,10 +6642,10 @@
       <w:szCs w:val="28"/>
     </w:rPr>
   </w:style>
-  <w:style w:type="character" w:customStyle="1" w:styleId="SubtitleChar">
-    <w:name w:val="Subtitle Char"/>
-    <w:basedOn w:val="DefaultParagraphFont"/>
-    <w:link w:val="Subtitle"/>
+  <w:style w:type="character" w:customStyle="1" w:styleId="SubttuloCar">
+    <w:name w:val="Subtítulo Car"/>
+    <w:basedOn w:val="Fuentedeprrafopredeter"/>
+    <w:link w:val="Subttulo"/>
     <w:rsid w:val="006624FC"/>
     <w:rPr>
       <w:rFonts w:ascii="Proxima Nova" w:eastAsia="Proxima Nova" w:hAnsi="Proxima Nova" w:cs="Proxima Nova"/>
@@ -6638,10 +6655,10 @@
       <w:szCs w:val="28"/>
     </w:rPr>
   </w:style>
-  <w:style w:type="character" w:customStyle="1" w:styleId="Heading1Char">
-    <w:name w:val="Heading 1 Char"/>
-    <w:basedOn w:val="DefaultParagraphFont"/>
-    <w:link w:val="Heading1"/>
+  <w:style w:type="character" w:customStyle="1" w:styleId="Ttulo1Car">
+    <w:name w:val="Título 1 Car"/>
+    <w:basedOn w:val="Fuentedeprrafopredeter"/>
+    <w:link w:val="Ttulo1"/>
     <w:uiPriority w:val="9"/>
     <w:rsid w:val="006624FC"/>
     <w:rPr>
@@ -6651,7 +6668,7 @@
       <w:szCs w:val="32"/>
     </w:rPr>
   </w:style>
-  <w:style w:type="paragraph" w:styleId="ListParagraph">
+  <w:style w:type="paragraph" w:styleId="Prrafodelista">
     <w:name w:val="List Paragraph"/>
     <w:basedOn w:val="Normal"/>
     <w:uiPriority w:val="34"/>
@@ -6662,10 +6679,10 @@
       <w:contextualSpacing/>
     </w:pPr>
   </w:style>
-  <w:style w:type="character" w:customStyle="1" w:styleId="Heading2Char">
-    <w:name w:val="Heading 2 Char"/>
-    <w:basedOn w:val="DefaultParagraphFont"/>
-    <w:link w:val="Heading2"/>
+  <w:style w:type="character" w:customStyle="1" w:styleId="Ttulo2Car">
+    <w:name w:val="Título 2 Car"/>
+    <w:basedOn w:val="Fuentedeprrafopredeter"/>
+    <w:link w:val="Ttulo2"/>
     <w:uiPriority w:val="9"/>
     <w:rsid w:val="007B0A14"/>
     <w:rPr>
@@ -6675,9 +6692,9 @@
       <w:szCs w:val="26"/>
     </w:rPr>
   </w:style>
-  <w:style w:type="paragraph" w:styleId="TOCHeading">
+  <w:style w:type="paragraph" w:styleId="Encabezadodetabladecontenido">
     <w:name w:val="TOC Heading"/>
-    <w:basedOn w:val="Heading1"/>
+    <w:basedOn w:val="Ttulo1"/>
     <w:next w:val="Normal"/>
     <w:uiPriority w:val="39"/>
     <w:unhideWhenUsed/>
@@ -6689,7 +6706,7 @@
       <w:outlineLvl w:val="9"/>
     </w:pPr>
   </w:style>
-  <w:style w:type="paragraph" w:styleId="TOC1">
+  <w:style w:type="paragraph" w:styleId="TDC1">
     <w:name w:val="toc 1"/>
     <w:basedOn w:val="Normal"/>
     <w:next w:val="Normal"/>
@@ -6701,7 +6718,7 @@
       <w:spacing w:after="100"/>
     </w:pPr>
   </w:style>
-  <w:style w:type="paragraph" w:styleId="TOC2">
+  <w:style w:type="paragraph" w:styleId="TDC2">
     <w:name w:val="toc 2"/>
     <w:basedOn w:val="Normal"/>
     <w:next w:val="Normal"/>
@@ -6714,9 +6731,9 @@
       <w:ind w:left="220"/>
     </w:pPr>
   </w:style>
-  <w:style w:type="character" w:styleId="Hyperlink">
+  <w:style w:type="character" w:styleId="Hipervnculo">
     <w:name w:val="Hyperlink"/>
-    <w:basedOn w:val="DefaultParagraphFont"/>
+    <w:basedOn w:val="Fuentedeprrafopredeter"/>
     <w:uiPriority w:val="99"/>
     <w:unhideWhenUsed/>
     <w:rsid w:val="002C00B1"/>
@@ -6725,10 +6742,10 @@
       <w:u w:val="single"/>
     </w:rPr>
   </w:style>
-  <w:style w:type="paragraph" w:styleId="Header">
+  <w:style w:type="paragraph" w:styleId="Encabezado">
     <w:name w:val="header"/>
     <w:basedOn w:val="Normal"/>
-    <w:link w:val="HeaderChar"/>
+    <w:link w:val="EncabezadoCar"/>
     <w:uiPriority w:val="99"/>
     <w:unhideWhenUsed/>
     <w:rsid w:val="002C00B1"/>
@@ -6740,10 +6757,10 @@
       <w:spacing w:before="0" w:line="240" w:lineRule="auto"/>
     </w:pPr>
   </w:style>
-  <w:style w:type="character" w:customStyle="1" w:styleId="HeaderChar">
-    <w:name w:val="Header Char"/>
-    <w:basedOn w:val="DefaultParagraphFont"/>
-    <w:link w:val="Header"/>
+  <w:style w:type="character" w:customStyle="1" w:styleId="EncabezadoCar">
+    <w:name w:val="Encabezado Car"/>
+    <w:basedOn w:val="Fuentedeprrafopredeter"/>
+    <w:link w:val="Encabezado"/>
     <w:uiPriority w:val="99"/>
     <w:rsid w:val="002C00B1"/>
     <w:rPr>
@@ -6751,10 +6768,10 @@
       <w:color w:val="353744"/>
     </w:rPr>
   </w:style>
-  <w:style w:type="paragraph" w:styleId="Footer">
+  <w:style w:type="paragraph" w:styleId="Piedepgina">
     <w:name w:val="footer"/>
     <w:basedOn w:val="Normal"/>
-    <w:link w:val="FooterChar"/>
+    <w:link w:val="PiedepginaCar"/>
     <w:uiPriority w:val="99"/>
     <w:unhideWhenUsed/>
     <w:rsid w:val="002C00B1"/>
@@ -6766,10 +6783,10 @@
       <w:spacing w:before="0" w:line="240" w:lineRule="auto"/>
     </w:pPr>
   </w:style>
-  <w:style w:type="character" w:customStyle="1" w:styleId="FooterChar">
-    <w:name w:val="Footer Char"/>
-    <w:basedOn w:val="DefaultParagraphFont"/>
-    <w:link w:val="Footer"/>
+  <w:style w:type="character" w:customStyle="1" w:styleId="PiedepginaCar">
+    <w:name w:val="Pie de página Car"/>
+    <w:basedOn w:val="Fuentedeprrafopredeter"/>
+    <w:link w:val="Piedepgina"/>
     <w:uiPriority w:val="99"/>
     <w:rsid w:val="002C00B1"/>
     <w:rPr>
@@ -6777,10 +6794,10 @@
       <w:color w:val="353744"/>
     </w:rPr>
   </w:style>
-  <w:style w:type="paragraph" w:styleId="BalloonText">
+  <w:style w:type="paragraph" w:styleId="Textodeglobo">
     <w:name w:val="Balloon Text"/>
     <w:basedOn w:val="Normal"/>
-    <w:link w:val="BalloonTextChar"/>
+    <w:link w:val="TextodegloboCar"/>
     <w:uiPriority w:val="99"/>
     <w:semiHidden/>
     <w:unhideWhenUsed/>
@@ -6794,10 +6811,10 @@
       <w:szCs w:val="18"/>
     </w:rPr>
   </w:style>
-  <w:style w:type="character" w:customStyle="1" w:styleId="BalloonTextChar">
-    <w:name w:val="Balloon Text Char"/>
-    <w:basedOn w:val="DefaultParagraphFont"/>
-    <w:link w:val="BalloonText"/>
+  <w:style w:type="character" w:customStyle="1" w:styleId="TextodegloboCar">
+    <w:name w:val="Texto de globo Car"/>
+    <w:basedOn w:val="Fuentedeprrafopredeter"/>
+    <w:link w:val="Textodeglobo"/>
     <w:uiPriority w:val="99"/>
     <w:semiHidden/>
     <w:rsid w:val="005A2BD0"/>
@@ -6808,15 +6825,16 @@
       <w:szCs w:val="18"/>
     </w:rPr>
   </w:style>
-  <w:style w:type="table" w:styleId="TableGrid">
+  <w:style w:type="table" w:styleId="Tablaconcuadrcula">
     <w:name w:val="Table Grid"/>
-    <w:basedOn w:val="TableNormal"/>
+    <w:basedOn w:val="Tablanormal"/>
     <w:uiPriority w:val="39"/>
     <w:rsid w:val="00294E4F"/>
     <w:pPr>
       <w:spacing w:after="0" w:line="240" w:lineRule="auto"/>
     </w:pPr>
     <w:tblPr>
+      <w:tblInd w:w="0" w:type="dxa"/>
       <w:tblBorders>
         <w:top w:val="single" w:sz="4" w:space="0" w:color="auto"/>
         <w:left w:val="single" w:sz="4" w:space="0" w:color="auto"/>
@@ -6825,11 +6843,17 @@
         <w:insideH w:val="single" w:sz="4" w:space="0" w:color="auto"/>
         <w:insideV w:val="single" w:sz="4" w:space="0" w:color="auto"/>
       </w:tblBorders>
+      <w:tblCellMar>
+        <w:top w:w="0" w:type="dxa"/>
+        <w:left w:w="108" w:type="dxa"/>
+        <w:bottom w:w="0" w:type="dxa"/>
+        <w:right w:w="108" w:type="dxa"/>
+      </w:tblCellMar>
     </w:tblPr>
   </w:style>
-  <w:style w:type="table" w:styleId="MediumShading1-Accent1">
+  <w:style w:type="table" w:styleId="Sombreadomediano1-nfasis1">
     <w:name w:val="Medium Shading 1 Accent 1"/>
-    <w:basedOn w:val="TableNormal"/>
+    <w:basedOn w:val="Tablanormal"/>
     <w:uiPriority w:val="63"/>
     <w:rsid w:val="00294E4F"/>
     <w:pPr>
@@ -6838,6 +6862,7 @@
     <w:tblPr>
       <w:tblStyleRowBandSize w:val="1"/>
       <w:tblStyleColBandSize w:val="1"/>
+      <w:tblInd w:w="0" w:type="dxa"/>
       <w:tblBorders>
         <w:top w:val="single" w:sz="8" w:space="0" w:color="84B3DF" w:themeColor="accent1" w:themeTint="BF"/>
         <w:left w:val="single" w:sz="8" w:space="0" w:color="84B3DF" w:themeColor="accent1" w:themeTint="BF"/>
@@ -6845,6 +6870,12 @@
         <w:right w:val="single" w:sz="8" w:space="0" w:color="84B3DF" w:themeColor="accent1" w:themeTint="BF"/>
         <w:insideH w:val="single" w:sz="8" w:space="0" w:color="84B3DF" w:themeColor="accent1" w:themeTint="BF"/>
       </w:tblBorders>
+      <w:tblCellMar>
+        <w:top w:w="0" w:type="dxa"/>
+        <w:left w:w="108" w:type="dxa"/>
+        <w:bottom w:w="0" w:type="dxa"/>
+        <w:right w:w="108" w:type="dxa"/>
+      </w:tblCellMar>
     </w:tblPr>
     <w:tblStylePr w:type="firstRow">
       <w:pPr>
@@ -6926,9 +6957,9 @@
       </w:tcPr>
     </w:tblStylePr>
   </w:style>
-  <w:style w:type="character" w:styleId="Emphasis">
+  <w:style w:type="character" w:styleId="Enfasis">
     <w:name w:val="Emphasis"/>
-    <w:basedOn w:val="DefaultParagraphFont"/>
+    <w:basedOn w:val="Fuentedeprrafopredeter"/>
     <w:uiPriority w:val="20"/>
     <w:qFormat/>
     <w:rsid w:val="008F50E1"/>
@@ -7195,7 +7226,7 @@
   <a:extraClrSchemeLst/>
   <a:extLst>
     <a:ext uri="{05A4C25C-085E-4340-85A3-A5531E510DB2}">
-      <thm15:themeFamily xmlns="" xmlns:thm15="http://schemas.microsoft.com/office/thememl/2012/main" name="Office Theme" id="{62F939B6-93AF-4DB8-9C6B-D6C7DFDC589F}" vid="{4A3C46E8-61CC-4603-A589-7422A47A8E4A}"/>
+      <thm15:themeFamily xmlns:thm15="http://schemas.microsoft.com/office/thememl/2012/main" xmlns="" name="Office Theme" id="{62F939B6-93AF-4DB8-9C6B-D6C7DFDC589F}" vid="{4A3C46E8-61CC-4603-A589-7422A47A8E4A}"/>
     </a:ext>
   </a:extLst>
 </a:theme>
@@ -7206,7 +7237,7 @@
 </file>
 
 <file path=customXml/itemProps1.xml><?xml version="1.0" encoding="utf-8"?>
-<ds:datastoreItem xmlns:ds="http://schemas.openxmlformats.org/officeDocument/2006/customXml" ds:itemID="{E90CBE09-1EFA-4896-A4B1-92822A38F2EB}">
+<ds:datastoreItem xmlns:ds="http://schemas.openxmlformats.org/officeDocument/2006/customXml" ds:itemID="{C703C8FF-53CB-EA4B-A7E0-3CC48BDB4919}">
   <ds:schemaRefs>
     <ds:schemaRef ds:uri="http://schemas.openxmlformats.org/officeDocument/2006/bibliography"/>
   </ds:schemaRefs>

</xml_diff>

<commit_message>
Agregada sección de Cursos y Actividades al Informe. Se dejaron en rojo los detalles que falta terminar (número de tests realizados totales, número de tests fallados y porcentaje de éxito.
</commit_message>
<xml_diff>
--- a/Informe testing entrega 2.docx
+++ b/Informe testing entrega 2.docx
@@ -15,7 +15,7 @@
     </w:p>
     <w:p>
       <w:pPr>
-        <w:pStyle w:val="Subttulo"/>
+        <w:pStyle w:val="Subtitle"/>
         <w:keepNext w:val="0"/>
         <w:keepLines w:val="0"/>
         <w:contextualSpacing w:val="0"/>
@@ -23,18 +23,20 @@
       <w:bookmarkStart w:id="0" w:name="_5x0d5h95i329" w:colFirst="0" w:colLast="0"/>
       <w:bookmarkEnd w:id="0"/>
       <w:r>
-        <w:t>Entrega 1</w:t>
-      </w:r>
-    </w:p>
-    <w:p>
-      <w:pPr>
-        <w:pStyle w:val="Subttulo"/>
+        <w:t>Entrega 2</w:t>
+      </w:r>
+      <w:bookmarkStart w:id="1" w:name="_GoBack"/>
+      <w:bookmarkEnd w:id="1"/>
+    </w:p>
+    <w:p>
+      <w:pPr>
+        <w:pStyle w:val="Subtitle"/>
         <w:keepNext w:val="0"/>
         <w:keepLines w:val="0"/>
         <w:contextualSpacing w:val="0"/>
       </w:pPr>
-      <w:bookmarkStart w:id="1" w:name="_af80tl7prv5v" w:colFirst="0" w:colLast="0"/>
-      <w:bookmarkEnd w:id="1"/>
+      <w:bookmarkStart w:id="2" w:name="_af80tl7prv5v" w:colFirst="0" w:colLast="0"/>
+      <w:bookmarkEnd w:id="2"/>
       <w:r>
         <w:t>2do semestre 2016</w:t>
       </w:r>
@@ -66,13 +68,13 @@
     </w:p>
     <w:p>
       <w:pPr>
-        <w:pStyle w:val="Ttulo"/>
+        <w:pStyle w:val="Title"/>
         <w:ind w:left="720"/>
         <w:contextualSpacing w:val="0"/>
         <w:jc w:val="center"/>
       </w:pPr>
-      <w:bookmarkStart w:id="2" w:name="_ukqxbrxc33sw" w:colFirst="0" w:colLast="0"/>
-      <w:bookmarkEnd w:id="2"/>
+      <w:bookmarkStart w:id="3" w:name="_ukqxbrxc33sw" w:colFirst="0" w:colLast="0"/>
+      <w:bookmarkEnd w:id="3"/>
       <w:r>
         <w:t>Testing</w:t>
       </w:r>
@@ -192,7 +194,7 @@
       <w:sdtContent>
         <w:p>
           <w:pPr>
-            <w:pStyle w:val="Encabezadodetabladecontenido"/>
+            <w:pStyle w:val="TOCHeading"/>
           </w:pPr>
           <w:r>
             <w:t>Índice</w:t>
@@ -200,7 +202,7 @@
         </w:p>
         <w:p>
           <w:pPr>
-            <w:pStyle w:val="TDC1"/>
+            <w:pStyle w:val="TOC1"/>
             <w:tabs>
               <w:tab w:val="right" w:leader="dot" w:pos="9350"/>
             </w:tabs>
@@ -231,7 +233,7 @@
           <w:hyperlink w:anchor="_Toc462574897" w:history="1">
             <w:r>
               <w:rPr>
-                <w:rStyle w:val="Hipervnculo"/>
+                <w:rStyle w:val="Hyperlink"/>
                 <w:noProof/>
                 <w:color w:val="auto"/>
                 <w:lang w:val="es-CL"/>
@@ -297,7 +299,7 @@
         </w:p>
         <w:p>
           <w:pPr>
-            <w:pStyle w:val="TDC1"/>
+            <w:pStyle w:val="TOC1"/>
             <w:tabs>
               <w:tab w:val="right" w:leader="dot" w:pos="9350"/>
             </w:tabs>
@@ -310,7 +312,7 @@
           <w:hyperlink w:anchor="_Toc462574898" w:history="1">
             <w:r>
               <w:rPr>
-                <w:rStyle w:val="Hipervnculo"/>
+                <w:rStyle w:val="Hyperlink"/>
                 <w:noProof/>
                 <w:color w:val="auto"/>
                 <w:lang w:val="es-CL"/>
@@ -376,7 +378,7 @@
         </w:p>
         <w:p>
           <w:pPr>
-            <w:pStyle w:val="TDC2"/>
+            <w:pStyle w:val="TOC2"/>
             <w:tabs>
               <w:tab w:val="right" w:leader="dot" w:pos="9350"/>
             </w:tabs>
@@ -389,7 +391,7 @@
           <w:hyperlink w:anchor="_Toc462574899" w:history="1">
             <w:r>
               <w:rPr>
-                <w:rStyle w:val="Hipervnculo"/>
+                <w:rStyle w:val="Hyperlink"/>
                 <w:noProof/>
                 <w:color w:val="auto"/>
                 <w:lang w:val="es-CL"/>
@@ -455,7 +457,7 @@
         </w:p>
         <w:p>
           <w:pPr>
-            <w:pStyle w:val="TDC2"/>
+            <w:pStyle w:val="TOC2"/>
             <w:tabs>
               <w:tab w:val="right" w:leader="dot" w:pos="9350"/>
             </w:tabs>
@@ -468,7 +470,7 @@
           <w:hyperlink w:anchor="_Toc462574900" w:history="1">
             <w:r>
               <w:rPr>
-                <w:rStyle w:val="Hipervnculo"/>
+                <w:rStyle w:val="Hyperlink"/>
                 <w:noProof/>
                 <w:color w:val="auto"/>
                 <w:lang w:val="es-CL"/>
@@ -534,7 +536,7 @@
         </w:p>
         <w:p>
           <w:pPr>
-            <w:pStyle w:val="TDC2"/>
+            <w:pStyle w:val="TOC2"/>
             <w:tabs>
               <w:tab w:val="right" w:leader="dot" w:pos="9350"/>
             </w:tabs>
@@ -547,7 +549,7 @@
           <w:hyperlink w:anchor="_Toc462574901" w:history="1">
             <w:r>
               <w:rPr>
-                <w:rStyle w:val="Hipervnculo"/>
+                <w:rStyle w:val="Hyperlink"/>
                 <w:noProof/>
                 <w:color w:val="auto"/>
                 <w:lang w:val="es-CL"/>
@@ -613,7 +615,7 @@
         </w:p>
         <w:p>
           <w:pPr>
-            <w:pStyle w:val="TDC2"/>
+            <w:pStyle w:val="TOC2"/>
             <w:tabs>
               <w:tab w:val="right" w:leader="dot" w:pos="9350"/>
             </w:tabs>
@@ -626,7 +628,7 @@
           <w:hyperlink w:anchor="_Toc462574902" w:history="1">
             <w:r>
               <w:rPr>
-                <w:rStyle w:val="Hipervnculo"/>
+                <w:rStyle w:val="Hyperlink"/>
                 <w:noProof/>
                 <w:color w:val="auto"/>
                 <w:lang w:val="es-CL"/>
@@ -692,7 +694,7 @@
         </w:p>
         <w:p>
           <w:pPr>
-            <w:pStyle w:val="TDC2"/>
+            <w:pStyle w:val="TOC2"/>
             <w:tabs>
               <w:tab w:val="right" w:leader="dot" w:pos="9350"/>
             </w:tabs>
@@ -705,7 +707,7 @@
           <w:hyperlink w:anchor="_Toc462574903" w:history="1">
             <w:r>
               <w:rPr>
-                <w:rStyle w:val="Hipervnculo"/>
+                <w:rStyle w:val="Hyperlink"/>
                 <w:noProof/>
                 <w:color w:val="auto"/>
                 <w:lang w:val="es-CL"/>
@@ -771,7 +773,7 @@
         </w:p>
         <w:p>
           <w:pPr>
-            <w:pStyle w:val="TDC1"/>
+            <w:pStyle w:val="TOC1"/>
             <w:tabs>
               <w:tab w:val="right" w:leader="dot" w:pos="9350"/>
             </w:tabs>
@@ -784,7 +786,7 @@
           <w:hyperlink w:anchor="_Toc462574904" w:history="1">
             <w:r>
               <w:rPr>
-                <w:rStyle w:val="Hipervnculo"/>
+                <w:rStyle w:val="Hyperlink"/>
                 <w:noProof/>
                 <w:color w:val="auto"/>
                 <w:lang w:val="es-CL"/>
@@ -872,12 +874,12 @@
     </w:p>
     <w:p>
       <w:pPr>
-        <w:pStyle w:val="Ttulo1"/>
-        <w:rPr>
-          <w:lang w:val="es-CL"/>
-        </w:rPr>
-      </w:pPr>
-      <w:bookmarkStart w:id="3" w:name="_Toc462574897"/>
+        <w:pStyle w:val="Heading1"/>
+        <w:rPr>
+          <w:lang w:val="es-CL"/>
+        </w:rPr>
+      </w:pPr>
+      <w:bookmarkStart w:id="4" w:name="_Toc462574897"/>
       <w:r>
         <w:rPr>
           <w:lang w:val="es-CL"/>
@@ -885,7 +887,7 @@
         <w:lastRenderedPageBreak/>
         <w:t>Software elegido</w:t>
       </w:r>
-      <w:bookmarkEnd w:id="3"/>
+      <w:bookmarkEnd w:id="4"/>
     </w:p>
     <w:p>
       <w:pPr>
@@ -986,7 +988,7 @@
     </w:p>
     <w:p>
       <w:pPr>
-        <w:pStyle w:val="Prrafodelista"/>
+        <w:pStyle w:val="ListParagraph"/>
         <w:numPr>
           <w:ilvl w:val="0"/>
           <w:numId w:val="2"/>
@@ -1006,7 +1008,7 @@
     </w:p>
     <w:p>
       <w:pPr>
-        <w:pStyle w:val="Prrafodelista"/>
+        <w:pStyle w:val="ListParagraph"/>
         <w:numPr>
           <w:ilvl w:val="0"/>
           <w:numId w:val="2"/>
@@ -1026,7 +1028,7 @@
     </w:p>
     <w:p>
       <w:pPr>
-        <w:pStyle w:val="Prrafodelista"/>
+        <w:pStyle w:val="ListParagraph"/>
         <w:numPr>
           <w:ilvl w:val="0"/>
           <w:numId w:val="2"/>
@@ -1046,7 +1048,7 @@
     </w:p>
     <w:p>
       <w:pPr>
-        <w:pStyle w:val="Prrafodelista"/>
+        <w:pStyle w:val="ListParagraph"/>
         <w:numPr>
           <w:ilvl w:val="0"/>
           <w:numId w:val="2"/>
@@ -1066,7 +1068,7 @@
     </w:p>
     <w:p>
       <w:pPr>
-        <w:pStyle w:val="Prrafodelista"/>
+        <w:pStyle w:val="ListParagraph"/>
         <w:numPr>
           <w:ilvl w:val="0"/>
           <w:numId w:val="2"/>
@@ -1086,7 +1088,7 @@
     </w:p>
     <w:p>
       <w:pPr>
-        <w:pStyle w:val="Prrafodelista"/>
+        <w:pStyle w:val="ListParagraph"/>
         <w:numPr>
           <w:ilvl w:val="0"/>
           <w:numId w:val="2"/>
@@ -1106,7 +1108,7 @@
     </w:p>
     <w:p>
       <w:pPr>
-        <w:pStyle w:val="Prrafodelista"/>
+        <w:pStyle w:val="ListParagraph"/>
         <w:numPr>
           <w:ilvl w:val="0"/>
           <w:numId w:val="2"/>
@@ -1126,7 +1128,7 @@
     </w:p>
     <w:p>
       <w:pPr>
-        <w:pStyle w:val="Prrafodelista"/>
+        <w:pStyle w:val="ListParagraph"/>
         <w:numPr>
           <w:ilvl w:val="0"/>
           <w:numId w:val="2"/>
@@ -1176,7 +1178,7 @@
     </w:p>
     <w:p>
       <w:pPr>
-        <w:pStyle w:val="Ttulo1"/>
+        <w:pStyle w:val="Heading1"/>
         <w:rPr>
           <w:lang w:val="es-CL"/>
         </w:rPr>
@@ -1217,19 +1219,19 @@
     </w:p>
     <w:p>
       <w:pPr>
-        <w:pStyle w:val="Ttulo1"/>
-        <w:rPr>
-          <w:lang w:val="es-CL"/>
-        </w:rPr>
-      </w:pPr>
-      <w:bookmarkStart w:id="4" w:name="_Toc462574898"/>
+        <w:pStyle w:val="Heading1"/>
+        <w:rPr>
+          <w:lang w:val="es-CL"/>
+        </w:rPr>
+      </w:pPr>
+      <w:bookmarkStart w:id="5" w:name="_Toc462574898"/>
       <w:r>
         <w:rPr>
           <w:lang w:val="es-CL"/>
         </w:rPr>
         <w:t>Tests realizados</w:t>
       </w:r>
-      <w:bookmarkEnd w:id="4"/>
+      <w:bookmarkEnd w:id="5"/>
     </w:p>
     <w:p>
       <w:pPr>
@@ -1299,19 +1301,19 @@
     </w:p>
     <w:p>
       <w:pPr>
-        <w:pStyle w:val="Ttulo2"/>
-        <w:rPr>
-          <w:lang w:val="es-CL"/>
-        </w:rPr>
-      </w:pPr>
-      <w:bookmarkStart w:id="5" w:name="_Toc462574899"/>
+        <w:pStyle w:val="Heading2"/>
+        <w:rPr>
+          <w:lang w:val="es-CL"/>
+        </w:rPr>
+      </w:pPr>
+      <w:bookmarkStart w:id="6" w:name="_Toc462574899"/>
       <w:r>
         <w:rPr>
           <w:lang w:val="es-CL"/>
         </w:rPr>
         <w:t>Creando usuarios</w:t>
       </w:r>
-      <w:bookmarkEnd w:id="5"/>
+      <w:bookmarkEnd w:id="6"/>
     </w:p>
     <w:p>
       <w:pPr>
@@ -1337,7 +1339,7 @@
     </w:p>
     <w:tbl>
       <w:tblPr>
-        <w:tblStyle w:val="Sombreadomediano1-nfasis1"/>
+        <w:tblStyle w:val="MediumShading1-Accent1"/>
         <w:tblW w:w="0" w:type="auto"/>
         <w:tblLook w:val="04A0" w:firstRow="1" w:lastRow="0" w:firstColumn="1" w:lastColumn="0" w:noHBand="0" w:noVBand="1"/>
       </w:tblPr>
@@ -1369,7 +1371,6 @@
               <w:rPr>
                 <w:lang w:val="es-CL"/>
               </w:rPr>
-              <w:lastRenderedPageBreak/>
               <w:t>Nombre</w:t>
             </w:r>
           </w:p>
@@ -1470,7 +1471,14 @@
               <w:rPr>
                 <w:lang w:val="es-CL"/>
               </w:rPr>
-              <w:t>Confirmación de contraseña</w:t>
+              <w:t xml:space="preserve">Confirmación </w:t>
+            </w:r>
+            <w:r>
+              <w:rPr>
+                <w:lang w:val="es-CL"/>
+              </w:rPr>
+              <w:lastRenderedPageBreak/>
+              <w:t>de contraseña</w:t>
             </w:r>
           </w:p>
         </w:tc>
@@ -1495,6 +1503,7 @@
               <w:rPr>
                 <w:lang w:val="es-CL"/>
               </w:rPr>
+              <w:lastRenderedPageBreak/>
               <w:t>String</w:t>
             </w:r>
             <w:r>
@@ -2082,7 +2091,7 @@
     </w:p>
     <w:p>
       <w:pPr>
-        <w:pStyle w:val="Prrafodelista"/>
+        <w:pStyle w:val="ListParagraph"/>
         <w:numPr>
           <w:ilvl w:val="0"/>
           <w:numId w:val="3"/>
@@ -2117,7 +2126,7 @@
     </w:p>
     <w:p>
       <w:pPr>
-        <w:pStyle w:val="Prrafodelista"/>
+        <w:pStyle w:val="ListParagraph"/>
         <w:numPr>
           <w:ilvl w:val="0"/>
           <w:numId w:val="3"/>
@@ -2159,7 +2168,7 @@
     </w:p>
     <w:p>
       <w:pPr>
-        <w:pStyle w:val="Prrafodelista"/>
+        <w:pStyle w:val="ListParagraph"/>
         <w:numPr>
           <w:ilvl w:val="0"/>
           <w:numId w:val="3"/>
@@ -2201,7 +2210,7 @@
     </w:p>
     <w:p>
       <w:pPr>
-        <w:pStyle w:val="Prrafodelista"/>
+        <w:pStyle w:val="ListParagraph"/>
         <w:numPr>
           <w:ilvl w:val="0"/>
           <w:numId w:val="3"/>
@@ -2243,7 +2252,7 @@
     </w:p>
     <w:p>
       <w:pPr>
-        <w:pStyle w:val="Prrafodelista"/>
+        <w:pStyle w:val="ListParagraph"/>
         <w:numPr>
           <w:ilvl w:val="0"/>
           <w:numId w:val="3"/>
@@ -2278,7 +2287,7 @@
     </w:p>
     <w:p>
       <w:pPr>
-        <w:pStyle w:val="Prrafodelista"/>
+        <w:pStyle w:val="ListParagraph"/>
         <w:numPr>
           <w:ilvl w:val="0"/>
           <w:numId w:val="3"/>
@@ -2320,7 +2329,7 @@
     </w:p>
     <w:p>
       <w:pPr>
-        <w:pStyle w:val="Prrafodelista"/>
+        <w:pStyle w:val="ListParagraph"/>
         <w:numPr>
           <w:ilvl w:val="0"/>
           <w:numId w:val="3"/>
@@ -2362,7 +2371,7 @@
     </w:p>
     <w:p>
       <w:pPr>
-        <w:pStyle w:val="Prrafodelista"/>
+        <w:pStyle w:val="ListParagraph"/>
         <w:numPr>
           <w:ilvl w:val="0"/>
           <w:numId w:val="3"/>
@@ -2404,7 +2413,7 @@
     </w:p>
     <w:p>
       <w:pPr>
-        <w:pStyle w:val="Prrafodelista"/>
+        <w:pStyle w:val="ListParagraph"/>
         <w:numPr>
           <w:ilvl w:val="0"/>
           <w:numId w:val="3"/>
@@ -2453,19 +2462,19 @@
     </w:p>
     <w:p>
       <w:pPr>
-        <w:pStyle w:val="Ttulo2"/>
-        <w:rPr>
-          <w:lang w:val="es-CL"/>
-        </w:rPr>
-      </w:pPr>
-      <w:bookmarkStart w:id="6" w:name="_Toc462574900"/>
+        <w:pStyle w:val="Heading2"/>
+        <w:rPr>
+          <w:lang w:val="es-CL"/>
+        </w:rPr>
+      </w:pPr>
+      <w:bookmarkStart w:id="7" w:name="_Toc462574900"/>
       <w:r>
         <w:rPr>
           <w:lang w:val="es-CL"/>
         </w:rPr>
         <w:t>Ingresando a la aplicación</w:t>
       </w:r>
-      <w:bookmarkEnd w:id="6"/>
+      <w:bookmarkEnd w:id="7"/>
     </w:p>
     <w:p>
       <w:pPr>
@@ -2512,7 +2521,7 @@
     </w:p>
     <w:tbl>
       <w:tblPr>
-        <w:tblStyle w:val="Sombreadomediano1-nfasis1"/>
+        <w:tblStyle w:val="MediumShading1-Accent1"/>
         <w:tblW w:w="0" w:type="auto"/>
         <w:jc w:val="center"/>
         <w:tblInd w:w="-5589" w:type="dxa"/>
@@ -2686,7 +2695,6 @@
                 <w:b w:val="0"/>
                 <w:lang w:val="es-CL"/>
               </w:rPr>
-              <w:lastRenderedPageBreak/>
               <w:t>No existe</w:t>
             </w:r>
           </w:p>
@@ -2722,6 +2730,7 @@
           <w:color w:val="000000" w:themeColor="text1"/>
           <w:lang w:val="es-ES"/>
         </w:rPr>
+        <w:lastRenderedPageBreak/>
         <w:t xml:space="preserve">Tabla </w:t>
       </w:r>
       <w:r>
@@ -2817,7 +2826,7 @@
     </w:p>
     <w:p>
       <w:pPr>
-        <w:pStyle w:val="Prrafodelista"/>
+        <w:pStyle w:val="ListParagraph"/>
         <w:numPr>
           <w:ilvl w:val="0"/>
           <w:numId w:val="4"/>
@@ -2837,7 +2846,7 @@
     </w:p>
     <w:p>
       <w:pPr>
-        <w:pStyle w:val="Prrafodelista"/>
+        <w:pStyle w:val="ListParagraph"/>
         <w:numPr>
           <w:ilvl w:val="0"/>
           <w:numId w:val="4"/>
@@ -2857,7 +2866,7 @@
     </w:p>
     <w:p>
       <w:pPr>
-        <w:pStyle w:val="Prrafodelista"/>
+        <w:pStyle w:val="ListParagraph"/>
         <w:numPr>
           <w:ilvl w:val="0"/>
           <w:numId w:val="4"/>
@@ -2877,7 +2886,7 @@
     </w:p>
     <w:p>
       <w:pPr>
-        <w:pStyle w:val="Prrafodelista"/>
+        <w:pStyle w:val="ListParagraph"/>
         <w:numPr>
           <w:ilvl w:val="0"/>
           <w:numId w:val="4"/>
@@ -2897,27 +2906,27 @@
     </w:p>
     <w:p>
       <w:pPr>
-        <w:pStyle w:val="Prrafodelista"/>
-        <w:rPr>
-          <w:lang w:val="es-CL"/>
-        </w:rPr>
-      </w:pPr>
-    </w:p>
-    <w:p>
-      <w:pPr>
-        <w:pStyle w:val="Ttulo2"/>
-        <w:rPr>
-          <w:lang w:val="es-CL"/>
-        </w:rPr>
-      </w:pPr>
-      <w:bookmarkStart w:id="7" w:name="_Toc462574901"/>
+        <w:pStyle w:val="ListParagraph"/>
+        <w:rPr>
+          <w:lang w:val="es-CL"/>
+        </w:rPr>
+      </w:pPr>
+    </w:p>
+    <w:p>
+      <w:pPr>
+        <w:pStyle w:val="Heading2"/>
+        <w:rPr>
+          <w:lang w:val="es-CL"/>
+        </w:rPr>
+      </w:pPr>
+      <w:bookmarkStart w:id="8" w:name="_Toc462574901"/>
       <w:r>
         <w:rPr>
           <w:lang w:val="es-CL"/>
         </w:rPr>
         <w:t>Editar usuarios</w:t>
       </w:r>
-      <w:bookmarkEnd w:id="7"/>
+      <w:bookmarkEnd w:id="8"/>
     </w:p>
     <w:p>
       <w:pPr>
@@ -2950,7 +2959,7 @@
     </w:p>
     <w:tbl>
       <w:tblPr>
-        <w:tblStyle w:val="Sombreadomediano1-nfasis1"/>
+        <w:tblStyle w:val="MediumShading1-Accent1"/>
         <w:tblW w:w="0" w:type="auto"/>
         <w:jc w:val="center"/>
         <w:tblLook w:val="04A0" w:firstRow="1" w:lastRow="0" w:firstColumn="1" w:lastColumn="0" w:noHBand="0" w:noVBand="1"/>
@@ -3476,7 +3485,7 @@
     </w:p>
     <w:p>
       <w:pPr>
-        <w:pStyle w:val="Prrafodelista"/>
+        <w:pStyle w:val="ListParagraph"/>
         <w:numPr>
           <w:ilvl w:val="0"/>
           <w:numId w:val="6"/>
@@ -3518,7 +3527,7 @@
     </w:p>
     <w:p>
       <w:pPr>
-        <w:pStyle w:val="Prrafodelista"/>
+        <w:pStyle w:val="ListParagraph"/>
         <w:numPr>
           <w:ilvl w:val="0"/>
           <w:numId w:val="6"/>
@@ -3567,7 +3576,7 @@
     </w:p>
     <w:p>
       <w:pPr>
-        <w:pStyle w:val="Prrafodelista"/>
+        <w:pStyle w:val="ListParagraph"/>
         <w:numPr>
           <w:ilvl w:val="0"/>
           <w:numId w:val="6"/>
@@ -3616,7 +3625,7 @@
     </w:p>
     <w:p>
       <w:pPr>
-        <w:pStyle w:val="Prrafodelista"/>
+        <w:pStyle w:val="ListParagraph"/>
         <w:numPr>
           <w:ilvl w:val="0"/>
           <w:numId w:val="6"/>
@@ -3665,7 +3674,7 @@
     </w:p>
     <w:p>
       <w:pPr>
-        <w:pStyle w:val="Prrafodelista"/>
+        <w:pStyle w:val="ListParagraph"/>
         <w:numPr>
           <w:ilvl w:val="0"/>
           <w:numId w:val="6"/>
@@ -3714,7 +3723,7 @@
     </w:p>
     <w:p>
       <w:pPr>
-        <w:pStyle w:val="Prrafodelista"/>
+        <w:pStyle w:val="ListParagraph"/>
         <w:numPr>
           <w:ilvl w:val="0"/>
           <w:numId w:val="6"/>
@@ -3763,7 +3772,7 @@
     </w:p>
     <w:p>
       <w:pPr>
-        <w:pStyle w:val="Prrafodelista"/>
+        <w:pStyle w:val="ListParagraph"/>
         <w:numPr>
           <w:ilvl w:val="0"/>
           <w:numId w:val="6"/>
@@ -3814,37 +3823,119 @@
         </w:rPr>
         <w:t xml:space="preserve"> </w:t>
       </w:r>
-    </w:p>
-    <w:p>
-      <w:pPr>
-        <w:pStyle w:val="Ttulo2"/>
-        <w:rPr>
-          <w:lang w:val="es-CL"/>
-        </w:rPr>
-      </w:pPr>
-      <w:bookmarkStart w:id="8" w:name="_Toc462574902"/>
-      <w:r>
-        <w:rPr>
-          <w:lang w:val="es-CL"/>
-        </w:rPr>
-        <w:lastRenderedPageBreak/>
+      <w:bookmarkStart w:id="9" w:name="_Toc462574902"/>
+    </w:p>
+    <w:p>
+      <w:pPr>
+        <w:pStyle w:val="Heading2"/>
+        <w:rPr>
+          <w:lang w:val="es-CL"/>
+        </w:rPr>
+      </w:pPr>
+      <w:r>
+        <w:rPr>
+          <w:lang w:val="es-CL"/>
+        </w:rPr>
         <w:t>Cursos</w:t>
       </w:r>
-      <w:bookmarkEnd w:id="8"/>
-    </w:p>
-    <w:p>
-      <w:pPr>
-        <w:rPr>
-          <w:color w:val="auto"/>
-          <w:lang w:val="es-CL"/>
-        </w:rPr>
-      </w:pPr>
-      <w:r>
-        <w:rPr>
-          <w:color w:val="auto"/>
-          <w:lang w:val="es-CL"/>
-        </w:rPr>
-        <w:t>Se realizaron 7</w:t>
+      <w:bookmarkEnd w:id="9"/>
+      <w:r>
+        <w:rPr>
+          <w:lang w:val="es-CL"/>
+        </w:rPr>
+        <w:t xml:space="preserve"> y Actividades</w:t>
+      </w:r>
+    </w:p>
+    <w:p>
+      <w:pPr>
+        <w:rPr>
+          <w:color w:val="auto"/>
+          <w:lang w:val="es-CL"/>
+        </w:rPr>
+      </w:pPr>
+      <w:r>
+        <w:rPr>
+          <w:color w:val="auto"/>
+          <w:lang w:val="es-CL"/>
+        </w:rPr>
+        <w:t>Para la sección de Cursos y Actividades se hizo cobertura de aristas. Para lograr esto se generó el siguiente diagrama:</w:t>
+      </w:r>
+    </w:p>
+    <w:p>
+      <w:pPr>
+        <w:rPr>
+          <w:color w:val="auto"/>
+          <w:lang w:val="es-CL"/>
+        </w:rPr>
+      </w:pPr>
+      <w:r>
+        <w:rPr>
+          <w:noProof/>
+          <w:color w:val="auto"/>
+        </w:rPr>
+        <w:drawing>
+          <wp:inline distT="0" distB="0" distL="0" distR="0" wp14:anchorId="63B33C52" wp14:editId="3D79D9E0">
+            <wp:extent cx="5943600" cy="4519930"/>
+            <wp:effectExtent l="0" t="0" r="0" b="1270"/>
+            <wp:docPr id="2" name="Picture 2"/>
+            <wp:cNvGraphicFramePr>
+              <a:graphicFrameLocks xmlns:a="http://schemas.openxmlformats.org/drawingml/2006/main" noChangeAspect="1"/>
+            </wp:cNvGraphicFramePr>
+            <a:graphic xmlns:a="http://schemas.openxmlformats.org/drawingml/2006/main">
+              <a:graphicData uri="http://schemas.openxmlformats.org/drawingml/2006/picture">
+                <pic:pic xmlns:pic="http://schemas.openxmlformats.org/drawingml/2006/picture">
+                  <pic:nvPicPr>
+                    <pic:cNvPr id="0" name="Courses.png"/>
+                    <pic:cNvPicPr/>
+                  </pic:nvPicPr>
+                  <pic:blipFill>
+                    <a:blip r:embed="rId9">
+                      <a:extLst>
+                        <a:ext uri="{28A0092B-C50C-407E-A947-70E740481C1C}">
+                          <a14:useLocalDpi xmlns:a14="http://schemas.microsoft.com/office/drawing/2010/main" val="0"/>
+                        </a:ext>
+                      </a:extLst>
+                    </a:blip>
+                    <a:stretch>
+                      <a:fillRect/>
+                    </a:stretch>
+                  </pic:blipFill>
+                  <pic:spPr>
+                    <a:xfrm>
+                      <a:off x="0" y="0"/>
+                      <a:ext cx="5943600" cy="4519930"/>
+                    </a:xfrm>
+                    <a:prstGeom prst="rect">
+                      <a:avLst/>
+                    </a:prstGeom>
+                  </pic:spPr>
+                </pic:pic>
+              </a:graphicData>
+            </a:graphic>
+          </wp:inline>
+        </w:drawing>
+      </w:r>
+    </w:p>
+    <w:p>
+      <w:pPr>
+        <w:rPr>
+          <w:color w:val="auto"/>
+          <w:lang w:val="es-CL"/>
+        </w:rPr>
+      </w:pPr>
+      <w:r>
+        <w:rPr>
+          <w:color w:val="auto"/>
+          <w:lang w:val="es-CL"/>
+        </w:rPr>
+        <w:t xml:space="preserve">Se realizaron </w:t>
+      </w:r>
+      <w:r>
+        <w:rPr>
+          <w:color w:val="FF0000"/>
+          <w:lang w:val="es-CL"/>
+        </w:rPr>
+        <w:t>X</w:t>
       </w:r>
       <w:r>
         <w:rPr>
@@ -3859,19 +3950,19 @@
           <w:color w:val="auto"/>
           <w:lang w:val="es-CL"/>
         </w:rPr>
-        <w:t xml:space="preserve">tests </w:t>
-      </w:r>
-      <w:r>
-        <w:rPr>
-          <w:color w:val="auto"/>
-          <w:lang w:val="es-CL"/>
-        </w:rPr>
-        <w:t>y se pasaron todos.</w:t>
-      </w:r>
-    </w:p>
-    <w:p>
-      <w:pPr>
-        <w:pStyle w:val="Prrafodelista"/>
+        <w:t>tests</w:t>
+      </w:r>
+      <w:r>
+        <w:rPr>
+          <w:color w:val="auto"/>
+          <w:lang w:val="es-CL"/>
+        </w:rPr>
+        <w:t xml:space="preserve"> y se pasaron todos.</w:t>
+      </w:r>
+    </w:p>
+    <w:p>
+      <w:pPr>
+        <w:pStyle w:val="ListParagraph"/>
         <w:numPr>
           <w:ilvl w:val="0"/>
           <w:numId w:val="7"/>
@@ -3886,12 +3977,13 @@
           <w:color w:val="auto"/>
           <w:lang w:val="es-CL"/>
         </w:rPr>
+        <w:lastRenderedPageBreak/>
         <w:t>Un profesor puede crear un curso.</w:t>
       </w:r>
     </w:p>
     <w:p>
       <w:pPr>
-        <w:pStyle w:val="Prrafodelista"/>
+        <w:pStyle w:val="ListParagraph"/>
         <w:numPr>
           <w:ilvl w:val="0"/>
           <w:numId w:val="7"/>
@@ -3911,7 +4003,7 @@
     </w:p>
     <w:p>
       <w:pPr>
-        <w:pStyle w:val="Prrafodelista"/>
+        <w:pStyle w:val="ListParagraph"/>
         <w:numPr>
           <w:ilvl w:val="0"/>
           <w:numId w:val="7"/>
@@ -3926,12 +4018,12 @@
           <w:color w:val="auto"/>
           <w:lang w:val="es-CL"/>
         </w:rPr>
-        <w:t>Un profesor no puede agregar una actividad sin nombre.</w:t>
-      </w:r>
-    </w:p>
-    <w:p>
-      <w:pPr>
-        <w:pStyle w:val="Prrafodelista"/>
+        <w:t>Un profesor puede agregarle nombre a la actividad creada.</w:t>
+      </w:r>
+    </w:p>
+    <w:p>
+      <w:pPr>
+        <w:pStyle w:val="ListParagraph"/>
         <w:numPr>
           <w:ilvl w:val="0"/>
           <w:numId w:val="7"/>
@@ -3946,12 +4038,12 @@
           <w:color w:val="auto"/>
           <w:lang w:val="es-CL"/>
         </w:rPr>
-        <w:t>Un profesor no puede agregar una actividad sin preguntas.</w:t>
-      </w:r>
-    </w:p>
-    <w:p>
-      <w:pPr>
-        <w:pStyle w:val="Prrafodelista"/>
+        <w:t>Un profesor puede agregarle una pregunta de selección múltiple a la actividad creada.</w:t>
+      </w:r>
+    </w:p>
+    <w:p>
+      <w:pPr>
+        <w:pStyle w:val="ListParagraph"/>
         <w:numPr>
           <w:ilvl w:val="0"/>
           <w:numId w:val="7"/>
@@ -3966,12 +4058,12 @@
           <w:color w:val="auto"/>
           <w:lang w:val="es-CL"/>
         </w:rPr>
-        <w:t>Un profesor puede crear una planilla a través de una actividad.</w:t>
-      </w:r>
-    </w:p>
-    <w:p>
-      <w:pPr>
-        <w:pStyle w:val="Prrafodelista"/>
+        <w:t>Un profesor puede agregarle una pregunta de verdadero o falso a la actividad creada.</w:t>
+      </w:r>
+    </w:p>
+    <w:p>
+      <w:pPr>
+        <w:pStyle w:val="ListParagraph"/>
         <w:numPr>
           <w:ilvl w:val="0"/>
           <w:numId w:val="7"/>
@@ -3986,12 +4078,12 @@
           <w:color w:val="auto"/>
           <w:lang w:val="es-CL"/>
         </w:rPr>
-        <w:t>Un profesor puede crear una actividad utilizando una planilla.</w:t>
-      </w:r>
-    </w:p>
-    <w:p>
-      <w:pPr>
-        <w:pStyle w:val="Prrafodelista"/>
+        <w:t>Un profesor puede agregarle una pregunta numérica a la actividad creada.</w:t>
+      </w:r>
+    </w:p>
+    <w:p>
+      <w:pPr>
+        <w:pStyle w:val="ListParagraph"/>
         <w:numPr>
           <w:ilvl w:val="0"/>
           <w:numId w:val="7"/>
@@ -4006,62 +4098,93 @@
           <w:color w:val="auto"/>
           <w:lang w:val="es-CL"/>
         </w:rPr>
-        <w:t>Un alumno puede suscribirse a un curso</w:t>
-      </w:r>
-    </w:p>
-    <w:p>
-      <w:pPr>
-        <w:pStyle w:val="Prrafodelista"/>
+        <w:t>Un profesor puede agregarle una pregunta de respuesta corta a la actividad creada.</w:t>
+      </w:r>
+    </w:p>
+    <w:p>
+      <w:pPr>
+        <w:pStyle w:val="ListParagraph"/>
+        <w:numPr>
+          <w:ilvl w:val="0"/>
+          <w:numId w:val="7"/>
+        </w:numPr>
+        <w:rPr>
+          <w:color w:val="auto"/>
+          <w:lang w:val="es-CL"/>
+        </w:rPr>
+      </w:pPr>
+      <w:r>
+        <w:rPr>
+          <w:color w:val="auto"/>
+          <w:lang w:val="es-CL"/>
+        </w:rPr>
+        <w:t>Un profesor puede agregarle una pregunta de repuesta larga a la actividad creada.</w:t>
+      </w:r>
+    </w:p>
+    <w:p>
+      <w:pPr>
+        <w:pStyle w:val="ListParagraph"/>
+        <w:numPr>
+          <w:ilvl w:val="0"/>
+          <w:numId w:val="7"/>
+        </w:numPr>
+        <w:rPr>
+          <w:color w:val="auto"/>
+          <w:lang w:val="es-CL"/>
+        </w:rPr>
+      </w:pPr>
+      <w:r>
+        <w:rPr>
+          <w:color w:val="auto"/>
+          <w:lang w:val="es-CL"/>
+        </w:rPr>
+        <w:t>Un profesor puede agregar una planilla a la actividad creada.</w:t>
+      </w:r>
+    </w:p>
+    <w:p>
+      <w:pPr>
+        <w:pStyle w:val="Heading2"/>
         <w:rPr>
           <w:lang w:val="es-ES_tradnl"/>
         </w:rPr>
       </w:pPr>
-    </w:p>
-    <w:p>
-      <w:pPr>
-        <w:pStyle w:val="Ttulo2"/>
+      <w:bookmarkStart w:id="10" w:name="_Toc462574903"/>
+      <w:r>
         <w:rPr>
           <w:lang w:val="es-ES_tradnl"/>
         </w:rPr>
-      </w:pPr>
-      <w:bookmarkStart w:id="9" w:name="_Toc462574903"/>
-      <w:r>
+        <w:t>Planillas</w:t>
+      </w:r>
+      <w:bookmarkEnd w:id="10"/>
+    </w:p>
+    <w:p>
+      <w:pPr>
         <w:rPr>
           <w:lang w:val="es-ES_tradnl"/>
         </w:rPr>
-        <w:t>Planillas</w:t>
-      </w:r>
-      <w:bookmarkEnd w:id="9"/>
-    </w:p>
-    <w:p>
-      <w:pPr>
+      </w:pPr>
+      <w:r>
         <w:rPr>
           <w:lang w:val="es-ES_tradnl"/>
         </w:rPr>
-      </w:pPr>
+        <w:t xml:space="preserve">Para planillas se hizo cobertura de aristas. Para lograr esto </w:t>
+      </w:r>
       <w:r>
         <w:rPr>
           <w:lang w:val="es-ES_tradnl"/>
         </w:rPr>
-        <w:t xml:space="preserve">Para planillas se hizo cobertura de aristas. Para lograr esto </w:t>
-      </w:r>
-      <w:r>
+        <w:t>se generó el siguiente diagrama:</w:t>
+      </w:r>
+    </w:p>
+    <w:p>
+      <w:pPr>
         <w:rPr>
           <w:lang w:val="es-ES_tradnl"/>
         </w:rPr>
-        <w:t>se generó el siguiente diagrama:</w:t>
-      </w:r>
-    </w:p>
-    <w:p>
-      <w:pPr>
-        <w:rPr>
-          <w:lang w:val="es-ES_tradnl"/>
-        </w:rPr>
       </w:pPr>
       <w:r>
         <w:rPr>
           <w:noProof/>
-          <w:lang w:val="es-ES" w:eastAsia="es-ES"/>
         </w:rPr>
         <w:drawing>
           <wp:inline distT="0" distB="0" distL="0" distR="0" wp14:anchorId="28CA558F" wp14:editId="24E945F0">
@@ -4079,7 +4202,7 @@
                     <pic:cNvPicPr/>
                   </pic:nvPicPr>
                   <pic:blipFill>
-                    <a:blip r:embed="rId9">
+                    <a:blip r:embed="rId10">
                       <a:extLst>
                         <a:ext uri="{28A0092B-C50C-407E-A947-70E740481C1C}">
                           <a14:useLocalDpi xmlns:a14="http://schemas.microsoft.com/office/drawing/2010/main" val="0"/>
@@ -4150,7 +4273,7 @@
     </w:p>
     <w:p>
       <w:pPr>
-        <w:pStyle w:val="Prrafodelista"/>
+        <w:pStyle w:val="ListParagraph"/>
         <w:numPr>
           <w:ilvl w:val="0"/>
           <w:numId w:val="5"/>
@@ -4170,7 +4293,7 @@
     </w:p>
     <w:p>
       <w:pPr>
-        <w:pStyle w:val="Prrafodelista"/>
+        <w:pStyle w:val="ListParagraph"/>
         <w:numPr>
           <w:ilvl w:val="0"/>
           <w:numId w:val="5"/>
@@ -4185,12 +4308,13 @@
           <w:color w:val="auto"/>
           <w:lang w:val="es-CL"/>
         </w:rPr>
+        <w:lastRenderedPageBreak/>
         <w:t>No poder crear preguntas de respuesta larga sin nombre.</w:t>
       </w:r>
     </w:p>
     <w:p>
       <w:pPr>
-        <w:pStyle w:val="Prrafodelista"/>
+        <w:pStyle w:val="ListParagraph"/>
         <w:numPr>
           <w:ilvl w:val="0"/>
           <w:numId w:val="5"/>
@@ -4210,7 +4334,7 @@
     </w:p>
     <w:p>
       <w:pPr>
-        <w:pStyle w:val="Prrafodelista"/>
+        <w:pStyle w:val="ListParagraph"/>
         <w:numPr>
           <w:ilvl w:val="0"/>
           <w:numId w:val="5"/>
@@ -4230,7 +4354,7 @@
     </w:p>
     <w:p>
       <w:pPr>
-        <w:pStyle w:val="Prrafodelista"/>
+        <w:pStyle w:val="ListParagraph"/>
         <w:numPr>
           <w:ilvl w:val="0"/>
           <w:numId w:val="5"/>
@@ -4250,7 +4374,7 @@
     </w:p>
     <w:p>
       <w:pPr>
-        <w:pStyle w:val="Prrafodelista"/>
+        <w:pStyle w:val="ListParagraph"/>
         <w:numPr>
           <w:ilvl w:val="0"/>
           <w:numId w:val="5"/>
@@ -4270,7 +4394,7 @@
     </w:p>
     <w:p>
       <w:pPr>
-        <w:pStyle w:val="Prrafodelista"/>
+        <w:pStyle w:val="ListParagraph"/>
         <w:numPr>
           <w:ilvl w:val="0"/>
           <w:numId w:val="5"/>
@@ -4290,7 +4414,7 @@
     </w:p>
     <w:p>
       <w:pPr>
-        <w:pStyle w:val="Prrafodelista"/>
+        <w:pStyle w:val="ListParagraph"/>
         <w:numPr>
           <w:ilvl w:val="0"/>
           <w:numId w:val="5"/>
@@ -4310,7 +4434,7 @@
     </w:p>
     <w:p>
       <w:pPr>
-        <w:pStyle w:val="Prrafodelista"/>
+        <w:pStyle w:val="ListParagraph"/>
         <w:numPr>
           <w:ilvl w:val="0"/>
           <w:numId w:val="5"/>
@@ -4337,7 +4461,7 @@
     </w:p>
     <w:p>
       <w:pPr>
-        <w:pStyle w:val="Prrafodelista"/>
+        <w:pStyle w:val="ListParagraph"/>
         <w:numPr>
           <w:ilvl w:val="0"/>
           <w:numId w:val="5"/>
@@ -4357,7 +4481,7 @@
     </w:p>
     <w:p>
       <w:pPr>
-        <w:pStyle w:val="Prrafodelista"/>
+        <w:pStyle w:val="ListParagraph"/>
         <w:numPr>
           <w:ilvl w:val="0"/>
           <w:numId w:val="5"/>
@@ -4377,7 +4501,7 @@
     </w:p>
     <w:p>
       <w:pPr>
-        <w:pStyle w:val="Prrafodelista"/>
+        <w:pStyle w:val="ListParagraph"/>
         <w:numPr>
           <w:ilvl w:val="0"/>
           <w:numId w:val="5"/>
@@ -4408,8 +4532,6 @@
         </w:rPr>
         <w:t xml:space="preserve"> </w:t>
       </w:r>
-      <w:bookmarkStart w:id="10" w:name="_GoBack"/>
-      <w:bookmarkEnd w:id="10"/>
       <w:r>
         <w:rPr>
           <w:color w:val="auto"/>
@@ -4469,7 +4591,7 @@
     </w:p>
     <w:p>
       <w:pPr>
-        <w:pStyle w:val="Ttulo1"/>
+        <w:pStyle w:val="Heading1"/>
         <w:rPr>
           <w:lang w:val="es-CL"/>
         </w:rPr>
@@ -4543,20 +4665,43 @@
       </w:r>
       <w:r>
         <w:rPr>
-          <w:color w:val="auto"/>
-          <w:lang w:val="es-CL"/>
-        </w:rPr>
-        <w:t>37</w:t>
-      </w:r>
-      <w:r>
-        <w:rPr>
           <w:color w:val="FF0000"/>
           <w:lang w:val="es-CL"/>
         </w:rPr>
+        <w:t>X</w:t>
+      </w:r>
+      <w:r>
+        <w:rPr>
+          <w:color w:val="FF0000"/>
+          <w:lang w:val="es-CL"/>
+        </w:rPr>
+        <w:t>X</w:t>
+      </w:r>
+      <w:r>
+        <w:rPr>
+          <w:color w:val="FF0000"/>
+          <w:lang w:val="es-CL"/>
+        </w:rPr>
         <w:t xml:space="preserve"> </w:t>
       </w:r>
       <w:r>
         <w:rPr>
+          <w:i/>
+          <w:color w:val="auto"/>
+          <w:lang w:val="es-CL"/>
+        </w:rPr>
+        <w:t>tests</w:t>
+      </w:r>
+      <w:r>
+        <w:rPr>
+          <w:i/>
+          <w:color w:val="FF0000"/>
+          <w:lang w:val="es-CL"/>
+        </w:rPr>
+        <w:t xml:space="preserve"> </w:t>
+      </w:r>
+      <w:r>
+        <w:rPr>
           <w:color w:val="auto"/>
           <w:lang w:val="es-CL"/>
         </w:rPr>
@@ -4564,16 +4709,16 @@
       </w:r>
       <w:r>
         <w:rPr>
-          <w:color w:val="auto"/>
-          <w:lang w:val="es-CL"/>
-        </w:rPr>
-        <w:t>32</w:t>
-      </w:r>
-      <w:r>
-        <w:rPr>
           <w:color w:val="FF0000"/>
           <w:lang w:val="es-CL"/>
         </w:rPr>
+        <w:t>XX</w:t>
+      </w:r>
+      <w:r>
+        <w:rPr>
+          <w:color w:val="FF0000"/>
+          <w:lang w:val="es-CL"/>
+        </w:rPr>
         <w:t xml:space="preserve"> </w:t>
       </w:r>
       <w:r>
@@ -4585,17 +4730,31 @@
       </w:r>
       <w:r>
         <w:rPr>
-          <w:color w:val="auto"/>
-          <w:lang w:val="es-CL"/>
-        </w:rPr>
-        <w:t>5</w:t>
-      </w:r>
-      <w:r>
-        <w:rPr>
-          <w:color w:val="auto"/>
-          <w:lang w:val="es-CL"/>
-        </w:rPr>
-        <w:t>, con un éxito de un 86,5%</w:t>
+          <w:color w:val="FF0000"/>
+          <w:lang w:val="es-CL"/>
+        </w:rPr>
+        <w:t>X</w:t>
+      </w:r>
+      <w:r>
+        <w:rPr>
+          <w:color w:val="auto"/>
+          <w:lang w:val="es-CL"/>
+        </w:rPr>
+        <w:t xml:space="preserve">, con un éxito de un </w:t>
+      </w:r>
+      <w:r>
+        <w:rPr>
+          <w:color w:val="FF0000"/>
+          <w:lang w:val="es-CL"/>
+        </w:rPr>
+        <w:t>X</w:t>
+      </w:r>
+      <w:r>
+        <w:rPr>
+          <w:color w:val="auto"/>
+          <w:lang w:val="es-CL"/>
+        </w:rPr>
+        <w:t>%</w:t>
       </w:r>
       <w:r>
         <w:rPr>
@@ -4607,7 +4766,7 @@
     </w:p>
     <w:p>
       <w:pPr>
-        <w:pStyle w:val="Prrafodelista"/>
+        <w:pStyle w:val="ListParagraph"/>
         <w:numPr>
           <w:ilvl w:val="0"/>
           <w:numId w:val="8"/>
@@ -4634,7 +4793,7 @@
     </w:p>
     <w:p>
       <w:pPr>
-        <w:pStyle w:val="Prrafodelista"/>
+        <w:pStyle w:val="ListParagraph"/>
         <w:numPr>
           <w:ilvl w:val="0"/>
           <w:numId w:val="8"/>
@@ -4654,7 +4813,7 @@
     </w:p>
     <w:p>
       <w:pPr>
-        <w:pStyle w:val="Prrafodelista"/>
+        <w:pStyle w:val="ListParagraph"/>
         <w:numPr>
           <w:ilvl w:val="0"/>
           <w:numId w:val="8"/>
@@ -4825,11 +4984,12 @@
         <w:rPr>
           <w:lang w:val="es-CL"/>
         </w:rPr>
+        <w:lastRenderedPageBreak/>
         <w:tab/>
       </w:r>
     </w:p>
     <w:sectPr>
-      <w:footerReference w:type="default" r:id="rId10"/>
+      <w:footerReference w:type="default" r:id="rId11"/>
       <w:pgSz w:w="12240" w:h="15840"/>
       <w:pgMar w:top="1440" w:right="1440" w:bottom="1440" w:left="1440" w:header="720" w:footer="720" w:gutter="0"/>
       <w:pgNumType w:start="0"/>
@@ -4884,7 +5044,7 @@
     <w:sdtContent>
       <w:p>
         <w:pPr>
-          <w:pStyle w:val="Piedepgina"/>
+          <w:pStyle w:val="Footer"/>
           <w:jc w:val="right"/>
         </w:pPr>
         <w:r>
@@ -4900,7 +5060,7 @@
           <w:rPr>
             <w:noProof/>
           </w:rPr>
-          <w:t>6</w:t>
+          <w:t>1</w:t>
         </w:r>
         <w:r>
           <w:rPr>
@@ -4913,7 +5073,7 @@
   </w:sdt>
   <w:p>
     <w:pPr>
-      <w:pStyle w:val="Piedepgina"/>
+      <w:pStyle w:val="Footer"/>
     </w:pPr>
   </w:p>
 </w:ftr>
@@ -5911,11 +6071,11 @@
       <w:color w:val="353744"/>
     </w:rPr>
   </w:style>
-  <w:style w:type="paragraph" w:styleId="Ttulo1">
+  <w:style w:type="paragraph" w:styleId="Heading1">
     <w:name w:val="heading 1"/>
     <w:basedOn w:val="Normal"/>
     <w:next w:val="Normal"/>
-    <w:link w:val="Ttulo1Car"/>
+    <w:link w:val="Heading1Char"/>
     <w:uiPriority w:val="9"/>
     <w:qFormat/>
     <w:rsid w:val="006624FC"/>
@@ -5932,11 +6092,11 @@
       <w:szCs w:val="32"/>
     </w:rPr>
   </w:style>
-  <w:style w:type="paragraph" w:styleId="Ttulo2">
+  <w:style w:type="paragraph" w:styleId="Heading2">
     <w:name w:val="heading 2"/>
     <w:basedOn w:val="Normal"/>
     <w:next w:val="Normal"/>
-    <w:link w:val="Ttulo2Car"/>
+    <w:link w:val="Heading2Char"/>
     <w:uiPriority w:val="9"/>
     <w:unhideWhenUsed/>
     <w:qFormat/>
@@ -5954,13 +6114,13 @@
       <w:szCs w:val="26"/>
     </w:rPr>
   </w:style>
-  <w:style w:type="character" w:default="1" w:styleId="Fuentedeprrafopredeter">
+  <w:style w:type="character" w:default="1" w:styleId="DefaultParagraphFont">
     <w:name w:val="Default Paragraph Font"/>
     <w:uiPriority w:val="1"/>
     <w:semiHidden/>
     <w:unhideWhenUsed/>
   </w:style>
-  <w:style w:type="table" w:default="1" w:styleId="Tablanormal">
+  <w:style w:type="table" w:default="1" w:styleId="TableNormal">
     <w:name w:val="Normal Table"/>
     <w:uiPriority w:val="99"/>
     <w:semiHidden/>
@@ -5975,17 +6135,17 @@
       </w:tblCellMar>
     </w:tblPr>
   </w:style>
-  <w:style w:type="numbering" w:default="1" w:styleId="Sinlista">
+  <w:style w:type="numbering" w:default="1" w:styleId="NoList">
     <w:name w:val="No List"/>
     <w:uiPriority w:val="99"/>
     <w:semiHidden/>
     <w:unhideWhenUsed/>
   </w:style>
-  <w:style w:type="paragraph" w:styleId="Ttulo">
+  <w:style w:type="paragraph" w:styleId="Title">
     <w:name w:val="Title"/>
     <w:basedOn w:val="Normal"/>
     <w:next w:val="Normal"/>
-    <w:link w:val="TtuloCar"/>
+    <w:link w:val="TitleChar"/>
     <w:rsid w:val="006624FC"/>
     <w:pPr>
       <w:keepNext/>
@@ -5998,10 +6158,10 @@
       <w:szCs w:val="72"/>
     </w:rPr>
   </w:style>
-  <w:style w:type="character" w:customStyle="1" w:styleId="TtuloCar">
-    <w:name w:val="Título Car"/>
-    <w:basedOn w:val="Fuentedeprrafopredeter"/>
-    <w:link w:val="Ttulo"/>
+  <w:style w:type="character" w:customStyle="1" w:styleId="TitleChar">
+    <w:name w:val="Title Char"/>
+    <w:basedOn w:val="DefaultParagraphFont"/>
+    <w:link w:val="Title"/>
     <w:rsid w:val="006624FC"/>
     <w:rPr>
       <w:rFonts w:ascii="Proxima Nova" w:eastAsia="Proxima Nova" w:hAnsi="Proxima Nova" w:cs="Proxima Nova"/>
@@ -6010,11 +6170,11 @@
       <w:szCs w:val="72"/>
     </w:rPr>
   </w:style>
-  <w:style w:type="paragraph" w:styleId="Subttulo">
+  <w:style w:type="paragraph" w:styleId="Subtitle">
     <w:name w:val="Subtitle"/>
     <w:basedOn w:val="Normal"/>
     <w:next w:val="Normal"/>
-    <w:link w:val="SubttuloCar"/>
+    <w:link w:val="SubtitleChar"/>
     <w:rsid w:val="006624FC"/>
     <w:pPr>
       <w:keepNext/>
@@ -6028,10 +6188,10 @@
       <w:szCs w:val="28"/>
     </w:rPr>
   </w:style>
-  <w:style w:type="character" w:customStyle="1" w:styleId="SubttuloCar">
-    <w:name w:val="Subtítulo Car"/>
-    <w:basedOn w:val="Fuentedeprrafopredeter"/>
-    <w:link w:val="Subttulo"/>
+  <w:style w:type="character" w:customStyle="1" w:styleId="SubtitleChar">
+    <w:name w:val="Subtitle Char"/>
+    <w:basedOn w:val="DefaultParagraphFont"/>
+    <w:link w:val="Subtitle"/>
     <w:rsid w:val="006624FC"/>
     <w:rPr>
       <w:rFonts w:ascii="Proxima Nova" w:eastAsia="Proxima Nova" w:hAnsi="Proxima Nova" w:cs="Proxima Nova"/>
@@ -6041,10 +6201,10 @@
       <w:szCs w:val="28"/>
     </w:rPr>
   </w:style>
-  <w:style w:type="character" w:customStyle="1" w:styleId="Ttulo1Car">
-    <w:name w:val="Título 1 Car"/>
-    <w:basedOn w:val="Fuentedeprrafopredeter"/>
-    <w:link w:val="Ttulo1"/>
+  <w:style w:type="character" w:customStyle="1" w:styleId="Heading1Char">
+    <w:name w:val="Heading 1 Char"/>
+    <w:basedOn w:val="DefaultParagraphFont"/>
+    <w:link w:val="Heading1"/>
     <w:uiPriority w:val="9"/>
     <w:rsid w:val="006624FC"/>
     <w:rPr>
@@ -6054,7 +6214,7 @@
       <w:szCs w:val="32"/>
     </w:rPr>
   </w:style>
-  <w:style w:type="paragraph" w:styleId="Prrafodelista">
+  <w:style w:type="paragraph" w:styleId="ListParagraph">
     <w:name w:val="List Paragraph"/>
     <w:basedOn w:val="Normal"/>
     <w:uiPriority w:val="34"/>
@@ -6065,10 +6225,10 @@
       <w:contextualSpacing/>
     </w:pPr>
   </w:style>
-  <w:style w:type="character" w:customStyle="1" w:styleId="Ttulo2Car">
-    <w:name w:val="Título 2 Car"/>
-    <w:basedOn w:val="Fuentedeprrafopredeter"/>
-    <w:link w:val="Ttulo2"/>
+  <w:style w:type="character" w:customStyle="1" w:styleId="Heading2Char">
+    <w:name w:val="Heading 2 Char"/>
+    <w:basedOn w:val="DefaultParagraphFont"/>
+    <w:link w:val="Heading2"/>
     <w:uiPriority w:val="9"/>
     <w:rsid w:val="007B0A14"/>
     <w:rPr>
@@ -6078,9 +6238,9 @@
       <w:szCs w:val="26"/>
     </w:rPr>
   </w:style>
-  <w:style w:type="paragraph" w:styleId="Encabezadodetabladecontenido">
+  <w:style w:type="paragraph" w:styleId="TOCHeading">
     <w:name w:val="TOC Heading"/>
-    <w:basedOn w:val="Ttulo1"/>
+    <w:basedOn w:val="Heading1"/>
     <w:next w:val="Normal"/>
     <w:uiPriority w:val="39"/>
     <w:unhideWhenUsed/>
@@ -6092,7 +6252,7 @@
       <w:outlineLvl w:val="9"/>
     </w:pPr>
   </w:style>
-  <w:style w:type="paragraph" w:styleId="TDC1">
+  <w:style w:type="paragraph" w:styleId="TOC1">
     <w:name w:val="toc 1"/>
     <w:basedOn w:val="Normal"/>
     <w:next w:val="Normal"/>
@@ -6104,7 +6264,7 @@
       <w:spacing w:after="100"/>
     </w:pPr>
   </w:style>
-  <w:style w:type="paragraph" w:styleId="TDC2">
+  <w:style w:type="paragraph" w:styleId="TOC2">
     <w:name w:val="toc 2"/>
     <w:basedOn w:val="Normal"/>
     <w:next w:val="Normal"/>
@@ -6117,9 +6277,9 @@
       <w:ind w:left="220"/>
     </w:pPr>
   </w:style>
-  <w:style w:type="character" w:styleId="Hipervnculo">
+  <w:style w:type="character" w:styleId="Hyperlink">
     <w:name w:val="Hyperlink"/>
-    <w:basedOn w:val="Fuentedeprrafopredeter"/>
+    <w:basedOn w:val="DefaultParagraphFont"/>
     <w:uiPriority w:val="99"/>
     <w:unhideWhenUsed/>
     <w:rsid w:val="002C00B1"/>
@@ -6128,10 +6288,10 @@
       <w:u w:val="single"/>
     </w:rPr>
   </w:style>
-  <w:style w:type="paragraph" w:styleId="Encabezado">
+  <w:style w:type="paragraph" w:styleId="Header">
     <w:name w:val="header"/>
     <w:basedOn w:val="Normal"/>
-    <w:link w:val="EncabezadoCar"/>
+    <w:link w:val="HeaderChar"/>
     <w:uiPriority w:val="99"/>
     <w:unhideWhenUsed/>
     <w:rsid w:val="002C00B1"/>
@@ -6143,10 +6303,10 @@
       <w:spacing w:before="0" w:line="240" w:lineRule="auto"/>
     </w:pPr>
   </w:style>
-  <w:style w:type="character" w:customStyle="1" w:styleId="EncabezadoCar">
-    <w:name w:val="Encabezado Car"/>
-    <w:basedOn w:val="Fuentedeprrafopredeter"/>
-    <w:link w:val="Encabezado"/>
+  <w:style w:type="character" w:customStyle="1" w:styleId="HeaderChar">
+    <w:name w:val="Header Char"/>
+    <w:basedOn w:val="DefaultParagraphFont"/>
+    <w:link w:val="Header"/>
     <w:uiPriority w:val="99"/>
     <w:rsid w:val="002C00B1"/>
     <w:rPr>
@@ -6154,10 +6314,10 @@
       <w:color w:val="353744"/>
     </w:rPr>
   </w:style>
-  <w:style w:type="paragraph" w:styleId="Piedepgina">
+  <w:style w:type="paragraph" w:styleId="Footer">
     <w:name w:val="footer"/>
     <w:basedOn w:val="Normal"/>
-    <w:link w:val="PiedepginaCar"/>
+    <w:link w:val="FooterChar"/>
     <w:uiPriority w:val="99"/>
     <w:unhideWhenUsed/>
     <w:rsid w:val="002C00B1"/>
@@ -6169,10 +6329,10 @@
       <w:spacing w:before="0" w:line="240" w:lineRule="auto"/>
     </w:pPr>
   </w:style>
-  <w:style w:type="character" w:customStyle="1" w:styleId="PiedepginaCar">
-    <w:name w:val="Pie de página Car"/>
-    <w:basedOn w:val="Fuentedeprrafopredeter"/>
-    <w:link w:val="Piedepgina"/>
+  <w:style w:type="character" w:customStyle="1" w:styleId="FooterChar">
+    <w:name w:val="Footer Char"/>
+    <w:basedOn w:val="DefaultParagraphFont"/>
+    <w:link w:val="Footer"/>
     <w:uiPriority w:val="99"/>
     <w:rsid w:val="002C00B1"/>
     <w:rPr>
@@ -6180,10 +6340,10 @@
       <w:color w:val="353744"/>
     </w:rPr>
   </w:style>
-  <w:style w:type="paragraph" w:styleId="Textodeglobo">
+  <w:style w:type="paragraph" w:styleId="BalloonText">
     <w:name w:val="Balloon Text"/>
     <w:basedOn w:val="Normal"/>
-    <w:link w:val="TextodegloboCar"/>
+    <w:link w:val="BalloonTextChar"/>
     <w:uiPriority w:val="99"/>
     <w:semiHidden/>
     <w:unhideWhenUsed/>
@@ -6197,10 +6357,10 @@
       <w:szCs w:val="18"/>
     </w:rPr>
   </w:style>
-  <w:style w:type="character" w:customStyle="1" w:styleId="TextodegloboCar">
-    <w:name w:val="Texto de globo Car"/>
-    <w:basedOn w:val="Fuentedeprrafopredeter"/>
-    <w:link w:val="Textodeglobo"/>
+  <w:style w:type="character" w:customStyle="1" w:styleId="BalloonTextChar">
+    <w:name w:val="Balloon Text Char"/>
+    <w:basedOn w:val="DefaultParagraphFont"/>
+    <w:link w:val="BalloonText"/>
     <w:uiPriority w:val="99"/>
     <w:semiHidden/>
     <w:rsid w:val="005A2BD0"/>
@@ -6211,9 +6371,9 @@
       <w:szCs w:val="18"/>
     </w:rPr>
   </w:style>
-  <w:style w:type="table" w:styleId="Tablaconcuadrcula">
+  <w:style w:type="table" w:styleId="TableGrid">
     <w:name w:val="Table Grid"/>
-    <w:basedOn w:val="Tablanormal"/>
+    <w:basedOn w:val="TableNormal"/>
     <w:uiPriority w:val="39"/>
     <w:rsid w:val="00294E4F"/>
     <w:pPr>
@@ -6237,9 +6397,9 @@
       </w:tblCellMar>
     </w:tblPr>
   </w:style>
-  <w:style w:type="table" w:styleId="Sombreadomediano1-nfasis1">
+  <w:style w:type="table" w:styleId="MediumShading1-Accent1">
     <w:name w:val="Medium Shading 1 Accent 1"/>
-    <w:basedOn w:val="Tablanormal"/>
+    <w:basedOn w:val="TableNormal"/>
     <w:uiPriority w:val="63"/>
     <w:rsid w:val="00294E4F"/>
     <w:pPr>
@@ -6343,9 +6503,9 @@
       </w:tcPr>
     </w:tblStylePr>
   </w:style>
-  <w:style w:type="character" w:styleId="Enfasis">
+  <w:style w:type="character" w:styleId="Emphasis">
     <w:name w:val="Emphasis"/>
-    <w:basedOn w:val="Fuentedeprrafopredeter"/>
+    <w:basedOn w:val="DefaultParagraphFont"/>
     <w:uiPriority w:val="20"/>
     <w:qFormat/>
     <w:rsid w:val="008F50E1"/>
@@ -6525,11 +6685,11 @@
       <w:color w:val="353744"/>
     </w:rPr>
   </w:style>
-  <w:style w:type="paragraph" w:styleId="Ttulo1">
+  <w:style w:type="paragraph" w:styleId="Heading1">
     <w:name w:val="heading 1"/>
     <w:basedOn w:val="Normal"/>
     <w:next w:val="Normal"/>
-    <w:link w:val="Ttulo1Car"/>
+    <w:link w:val="Heading1Char"/>
     <w:uiPriority w:val="9"/>
     <w:qFormat/>
     <w:rsid w:val="006624FC"/>
@@ -6546,11 +6706,11 @@
       <w:szCs w:val="32"/>
     </w:rPr>
   </w:style>
-  <w:style w:type="paragraph" w:styleId="Ttulo2">
+  <w:style w:type="paragraph" w:styleId="Heading2">
     <w:name w:val="heading 2"/>
     <w:basedOn w:val="Normal"/>
     <w:next w:val="Normal"/>
-    <w:link w:val="Ttulo2Car"/>
+    <w:link w:val="Heading2Char"/>
     <w:uiPriority w:val="9"/>
     <w:unhideWhenUsed/>
     <w:qFormat/>
@@ -6568,13 +6728,13 @@
       <w:szCs w:val="26"/>
     </w:rPr>
   </w:style>
-  <w:style w:type="character" w:default="1" w:styleId="Fuentedeprrafopredeter">
+  <w:style w:type="character" w:default="1" w:styleId="DefaultParagraphFont">
     <w:name w:val="Default Paragraph Font"/>
     <w:uiPriority w:val="1"/>
     <w:semiHidden/>
     <w:unhideWhenUsed/>
   </w:style>
-  <w:style w:type="table" w:default="1" w:styleId="Tablanormal">
+  <w:style w:type="table" w:default="1" w:styleId="TableNormal">
     <w:name w:val="Normal Table"/>
     <w:uiPriority w:val="99"/>
     <w:semiHidden/>
@@ -6589,17 +6749,17 @@
       </w:tblCellMar>
     </w:tblPr>
   </w:style>
-  <w:style w:type="numbering" w:default="1" w:styleId="Sinlista">
+  <w:style w:type="numbering" w:default="1" w:styleId="NoList">
     <w:name w:val="No List"/>
     <w:uiPriority w:val="99"/>
     <w:semiHidden/>
     <w:unhideWhenUsed/>
   </w:style>
-  <w:style w:type="paragraph" w:styleId="Ttulo">
+  <w:style w:type="paragraph" w:styleId="Title">
     <w:name w:val="Title"/>
     <w:basedOn w:val="Normal"/>
     <w:next w:val="Normal"/>
-    <w:link w:val="TtuloCar"/>
+    <w:link w:val="TitleChar"/>
     <w:rsid w:val="006624FC"/>
     <w:pPr>
       <w:keepNext/>
@@ -6612,10 +6772,10 @@
       <w:szCs w:val="72"/>
     </w:rPr>
   </w:style>
-  <w:style w:type="character" w:customStyle="1" w:styleId="TtuloCar">
-    <w:name w:val="Título Car"/>
-    <w:basedOn w:val="Fuentedeprrafopredeter"/>
-    <w:link w:val="Ttulo"/>
+  <w:style w:type="character" w:customStyle="1" w:styleId="TitleChar">
+    <w:name w:val="Title Char"/>
+    <w:basedOn w:val="DefaultParagraphFont"/>
+    <w:link w:val="Title"/>
     <w:rsid w:val="006624FC"/>
     <w:rPr>
       <w:rFonts w:ascii="Proxima Nova" w:eastAsia="Proxima Nova" w:hAnsi="Proxima Nova" w:cs="Proxima Nova"/>
@@ -6624,11 +6784,11 @@
       <w:szCs w:val="72"/>
     </w:rPr>
   </w:style>
-  <w:style w:type="paragraph" w:styleId="Subttulo">
+  <w:style w:type="paragraph" w:styleId="Subtitle">
     <w:name w:val="Subtitle"/>
     <w:basedOn w:val="Normal"/>
     <w:next w:val="Normal"/>
-    <w:link w:val="SubttuloCar"/>
+    <w:link w:val="SubtitleChar"/>
     <w:rsid w:val="006624FC"/>
     <w:pPr>
       <w:keepNext/>
@@ -6642,10 +6802,10 @@
       <w:szCs w:val="28"/>
     </w:rPr>
   </w:style>
-  <w:style w:type="character" w:customStyle="1" w:styleId="SubttuloCar">
-    <w:name w:val="Subtítulo Car"/>
-    <w:basedOn w:val="Fuentedeprrafopredeter"/>
-    <w:link w:val="Subttulo"/>
+  <w:style w:type="character" w:customStyle="1" w:styleId="SubtitleChar">
+    <w:name w:val="Subtitle Char"/>
+    <w:basedOn w:val="DefaultParagraphFont"/>
+    <w:link w:val="Subtitle"/>
     <w:rsid w:val="006624FC"/>
     <w:rPr>
       <w:rFonts w:ascii="Proxima Nova" w:eastAsia="Proxima Nova" w:hAnsi="Proxima Nova" w:cs="Proxima Nova"/>
@@ -6655,10 +6815,10 @@
       <w:szCs w:val="28"/>
     </w:rPr>
   </w:style>
-  <w:style w:type="character" w:customStyle="1" w:styleId="Ttulo1Car">
-    <w:name w:val="Título 1 Car"/>
-    <w:basedOn w:val="Fuentedeprrafopredeter"/>
-    <w:link w:val="Ttulo1"/>
+  <w:style w:type="character" w:customStyle="1" w:styleId="Heading1Char">
+    <w:name w:val="Heading 1 Char"/>
+    <w:basedOn w:val="DefaultParagraphFont"/>
+    <w:link w:val="Heading1"/>
     <w:uiPriority w:val="9"/>
     <w:rsid w:val="006624FC"/>
     <w:rPr>
@@ -6668,7 +6828,7 @@
       <w:szCs w:val="32"/>
     </w:rPr>
   </w:style>
-  <w:style w:type="paragraph" w:styleId="Prrafodelista">
+  <w:style w:type="paragraph" w:styleId="ListParagraph">
     <w:name w:val="List Paragraph"/>
     <w:basedOn w:val="Normal"/>
     <w:uiPriority w:val="34"/>
@@ -6679,10 +6839,10 @@
       <w:contextualSpacing/>
     </w:pPr>
   </w:style>
-  <w:style w:type="character" w:customStyle="1" w:styleId="Ttulo2Car">
-    <w:name w:val="Título 2 Car"/>
-    <w:basedOn w:val="Fuentedeprrafopredeter"/>
-    <w:link w:val="Ttulo2"/>
+  <w:style w:type="character" w:customStyle="1" w:styleId="Heading2Char">
+    <w:name w:val="Heading 2 Char"/>
+    <w:basedOn w:val="DefaultParagraphFont"/>
+    <w:link w:val="Heading2"/>
     <w:uiPriority w:val="9"/>
     <w:rsid w:val="007B0A14"/>
     <w:rPr>
@@ -6692,9 +6852,9 @@
       <w:szCs w:val="26"/>
     </w:rPr>
   </w:style>
-  <w:style w:type="paragraph" w:styleId="Encabezadodetabladecontenido">
+  <w:style w:type="paragraph" w:styleId="TOCHeading">
     <w:name w:val="TOC Heading"/>
-    <w:basedOn w:val="Ttulo1"/>
+    <w:basedOn w:val="Heading1"/>
     <w:next w:val="Normal"/>
     <w:uiPriority w:val="39"/>
     <w:unhideWhenUsed/>
@@ -6706,7 +6866,7 @@
       <w:outlineLvl w:val="9"/>
     </w:pPr>
   </w:style>
-  <w:style w:type="paragraph" w:styleId="TDC1">
+  <w:style w:type="paragraph" w:styleId="TOC1">
     <w:name w:val="toc 1"/>
     <w:basedOn w:val="Normal"/>
     <w:next w:val="Normal"/>
@@ -6718,7 +6878,7 @@
       <w:spacing w:after="100"/>
     </w:pPr>
   </w:style>
-  <w:style w:type="paragraph" w:styleId="TDC2">
+  <w:style w:type="paragraph" w:styleId="TOC2">
     <w:name w:val="toc 2"/>
     <w:basedOn w:val="Normal"/>
     <w:next w:val="Normal"/>
@@ -6731,9 +6891,9 @@
       <w:ind w:left="220"/>
     </w:pPr>
   </w:style>
-  <w:style w:type="character" w:styleId="Hipervnculo">
+  <w:style w:type="character" w:styleId="Hyperlink">
     <w:name w:val="Hyperlink"/>
-    <w:basedOn w:val="Fuentedeprrafopredeter"/>
+    <w:basedOn w:val="DefaultParagraphFont"/>
     <w:uiPriority w:val="99"/>
     <w:unhideWhenUsed/>
     <w:rsid w:val="002C00B1"/>
@@ -6742,10 +6902,10 @@
       <w:u w:val="single"/>
     </w:rPr>
   </w:style>
-  <w:style w:type="paragraph" w:styleId="Encabezado">
+  <w:style w:type="paragraph" w:styleId="Header">
     <w:name w:val="header"/>
     <w:basedOn w:val="Normal"/>
-    <w:link w:val="EncabezadoCar"/>
+    <w:link w:val="HeaderChar"/>
     <w:uiPriority w:val="99"/>
     <w:unhideWhenUsed/>
     <w:rsid w:val="002C00B1"/>
@@ -6757,10 +6917,10 @@
       <w:spacing w:before="0" w:line="240" w:lineRule="auto"/>
     </w:pPr>
   </w:style>
-  <w:style w:type="character" w:customStyle="1" w:styleId="EncabezadoCar">
-    <w:name w:val="Encabezado Car"/>
-    <w:basedOn w:val="Fuentedeprrafopredeter"/>
-    <w:link w:val="Encabezado"/>
+  <w:style w:type="character" w:customStyle="1" w:styleId="HeaderChar">
+    <w:name w:val="Header Char"/>
+    <w:basedOn w:val="DefaultParagraphFont"/>
+    <w:link w:val="Header"/>
     <w:uiPriority w:val="99"/>
     <w:rsid w:val="002C00B1"/>
     <w:rPr>
@@ -6768,10 +6928,10 @@
       <w:color w:val="353744"/>
     </w:rPr>
   </w:style>
-  <w:style w:type="paragraph" w:styleId="Piedepgina">
+  <w:style w:type="paragraph" w:styleId="Footer">
     <w:name w:val="footer"/>
     <w:basedOn w:val="Normal"/>
-    <w:link w:val="PiedepginaCar"/>
+    <w:link w:val="FooterChar"/>
     <w:uiPriority w:val="99"/>
     <w:unhideWhenUsed/>
     <w:rsid w:val="002C00B1"/>
@@ -6783,10 +6943,10 @@
       <w:spacing w:before="0" w:line="240" w:lineRule="auto"/>
     </w:pPr>
   </w:style>
-  <w:style w:type="character" w:customStyle="1" w:styleId="PiedepginaCar">
-    <w:name w:val="Pie de página Car"/>
-    <w:basedOn w:val="Fuentedeprrafopredeter"/>
-    <w:link w:val="Piedepgina"/>
+  <w:style w:type="character" w:customStyle="1" w:styleId="FooterChar">
+    <w:name w:val="Footer Char"/>
+    <w:basedOn w:val="DefaultParagraphFont"/>
+    <w:link w:val="Footer"/>
     <w:uiPriority w:val="99"/>
     <w:rsid w:val="002C00B1"/>
     <w:rPr>
@@ -6794,10 +6954,10 @@
       <w:color w:val="353744"/>
     </w:rPr>
   </w:style>
-  <w:style w:type="paragraph" w:styleId="Textodeglobo">
+  <w:style w:type="paragraph" w:styleId="BalloonText">
     <w:name w:val="Balloon Text"/>
     <w:basedOn w:val="Normal"/>
-    <w:link w:val="TextodegloboCar"/>
+    <w:link w:val="BalloonTextChar"/>
     <w:uiPriority w:val="99"/>
     <w:semiHidden/>
     <w:unhideWhenUsed/>
@@ -6811,10 +6971,10 @@
       <w:szCs w:val="18"/>
     </w:rPr>
   </w:style>
-  <w:style w:type="character" w:customStyle="1" w:styleId="TextodegloboCar">
-    <w:name w:val="Texto de globo Car"/>
-    <w:basedOn w:val="Fuentedeprrafopredeter"/>
-    <w:link w:val="Textodeglobo"/>
+  <w:style w:type="character" w:customStyle="1" w:styleId="BalloonTextChar">
+    <w:name w:val="Balloon Text Char"/>
+    <w:basedOn w:val="DefaultParagraphFont"/>
+    <w:link w:val="BalloonText"/>
     <w:uiPriority w:val="99"/>
     <w:semiHidden/>
     <w:rsid w:val="005A2BD0"/>
@@ -6825,9 +6985,9 @@
       <w:szCs w:val="18"/>
     </w:rPr>
   </w:style>
-  <w:style w:type="table" w:styleId="Tablaconcuadrcula">
+  <w:style w:type="table" w:styleId="TableGrid">
     <w:name w:val="Table Grid"/>
-    <w:basedOn w:val="Tablanormal"/>
+    <w:basedOn w:val="TableNormal"/>
     <w:uiPriority w:val="39"/>
     <w:rsid w:val="00294E4F"/>
     <w:pPr>
@@ -6851,9 +7011,9 @@
       </w:tblCellMar>
     </w:tblPr>
   </w:style>
-  <w:style w:type="table" w:styleId="Sombreadomediano1-nfasis1">
+  <w:style w:type="table" w:styleId="MediumShading1-Accent1">
     <w:name w:val="Medium Shading 1 Accent 1"/>
-    <w:basedOn w:val="Tablanormal"/>
+    <w:basedOn w:val="TableNormal"/>
     <w:uiPriority w:val="63"/>
     <w:rsid w:val="00294E4F"/>
     <w:pPr>
@@ -6957,9 +7117,9 @@
       </w:tcPr>
     </w:tblStylePr>
   </w:style>
-  <w:style w:type="character" w:styleId="Enfasis">
+  <w:style w:type="character" w:styleId="Emphasis">
     <w:name w:val="Emphasis"/>
-    <w:basedOn w:val="Fuentedeprrafopredeter"/>
+    <w:basedOn w:val="DefaultParagraphFont"/>
     <w:uiPriority w:val="20"/>
     <w:qFormat/>
     <w:rsid w:val="008F50E1"/>
@@ -7226,7 +7386,7 @@
   <a:extraClrSchemeLst/>
   <a:extLst>
     <a:ext uri="{05A4C25C-085E-4340-85A3-A5531E510DB2}">
-      <thm15:themeFamily xmlns:thm15="http://schemas.microsoft.com/office/thememl/2012/main" xmlns="" name="Office Theme" id="{62F939B6-93AF-4DB8-9C6B-D6C7DFDC589F}" vid="{4A3C46E8-61CC-4603-A589-7422A47A8E4A}"/>
+      <thm15:themeFamily xmlns="" xmlns:thm15="http://schemas.microsoft.com/office/thememl/2012/main" name="Office Theme" id="{62F939B6-93AF-4DB8-9C6B-D6C7DFDC589F}" vid="{4A3C46E8-61CC-4603-A589-7422A47A8E4A}"/>
     </a:ext>
   </a:extLst>
 </a:theme>
@@ -7237,7 +7397,7 @@
 </file>
 
 <file path=customXml/itemProps1.xml><?xml version="1.0" encoding="utf-8"?>
-<ds:datastoreItem xmlns:ds="http://schemas.openxmlformats.org/officeDocument/2006/customXml" ds:itemID="{C703C8FF-53CB-EA4B-A7E0-3CC48BDB4919}">
+<ds:datastoreItem xmlns:ds="http://schemas.openxmlformats.org/officeDocument/2006/customXml" ds:itemID="{EA6E2459-8407-034D-B64F-229F7A6B06D4}">
   <ds:schemaRefs>
     <ds:schemaRef ds:uri="http://schemas.openxmlformats.org/officeDocument/2006/bibliography"/>
   </ds:schemaRefs>

</xml_diff>